<commit_message>
Updated Dessert Shop Instructions file
</commit_message>
<xml_diff>
--- a/6 Excel_Consolidation_Exercises/Dessert Shop Analysis Instructions.docx
+++ b/6 Excel_Consolidation_Exercises/Dessert Shop Analysis Instructions.docx
@@ -960,10 +960,28 @@
           <w:b/>
           <w:bCs/>
         </w:rPr>
-        <w:t>Format the worksheet</w:t>
-      </w:r>
-      <w:r>
-        <w:t>:</w:t>
+        <w:t xml:space="preserve">Format the </w:t>
+      </w:r>
+      <w:r>
+        <w:rPr>
+          <w:b/>
+          <w:bCs/>
+        </w:rPr>
+        <w:t>W</w:t>
+      </w:r>
+      <w:r>
+        <w:rPr>
+          <w:b/>
+          <w:bCs/>
+        </w:rPr>
+        <w:t>orksheet</w:t>
+      </w:r>
+      <w:r>
+        <w:rPr>
+          <w:b/>
+          <w:bCs/>
+        </w:rPr>
+        <w:t xml:space="preserve"> as a Table</w:t>
       </w:r>
     </w:p>
     <w:p>
@@ -974,15 +992,7 @@
         </w:numPr>
       </w:pPr>
       <w:r>
-        <w:t xml:space="preserve">Bold and </w:t>
-      </w:r>
-      <w:proofErr w:type="spellStart"/>
-      <w:r>
-        <w:t>center</w:t>
-      </w:r>
-      <w:proofErr w:type="spellEnd"/>
-      <w:r>
-        <w:t>-align the header row.</w:t>
+        <w:t>Click and Drag to select all the cells containing data.</w:t>
       </w:r>
     </w:p>
     <w:p>
@@ -993,7 +1003,7 @@
         </w:numPr>
       </w:pPr>
       <w:r>
-        <w:t>Set the Price per Unit and Total Revenue columns to currency format.</w:t>
+        <w:t xml:space="preserve">Go to Home Tab. </w:t>
       </w:r>
     </w:p>
     <w:p>
@@ -1005,7 +1015,69 @@
       </w:pPr>
       <w:r>
         <w:lastRenderedPageBreak/>
-        <w:t>Apply a border around the entire data range.</w:t>
+        <w:t xml:space="preserve">In the Styles Group, click the down arrow to the right of </w:t>
+      </w:r>
+      <w:r>
+        <w:rPr>
+          <w:b/>
+          <w:bCs/>
+        </w:rPr>
+        <w:t>Format as a Table</w:t>
+      </w:r>
+      <w:r>
+        <w:t xml:space="preserve"> and choose any style you like. Confirm that “</w:t>
+      </w:r>
+      <w:r>
+        <w:rPr>
+          <w:i/>
+          <w:iCs/>
+        </w:rPr>
+        <w:t>My table has headers</w:t>
+      </w:r>
+      <w:r>
+        <w:t>” is checked.</w:t>
+      </w:r>
+    </w:p>
+    <w:p>
+      <w:pPr>
+        <w:jc w:val="center"/>
+      </w:pPr>
+      <w:r>
+        <w:drawing>
+          <wp:inline distT="0" distB="0" distL="0" distR="0" wp14:anchorId="0CC4438F" wp14:editId="1C1E25F6">
+            <wp:extent cx="5731510" cy="2961640"/>
+            <wp:effectExtent l="0" t="0" r="2540" b="0"/>
+            <wp:docPr id="1614737005" name="Picture 1" descr="A screenshot of a computer&#10;&#10;Description automatically generated"/>
+            <wp:cNvGraphicFramePr>
+              <a:graphicFrameLocks xmlns:a="http://schemas.openxmlformats.org/drawingml/2006/main" noChangeAspect="1"/>
+            </wp:cNvGraphicFramePr>
+            <a:graphic xmlns:a="http://schemas.openxmlformats.org/drawingml/2006/main">
+              <a:graphicData uri="http://schemas.openxmlformats.org/drawingml/2006/picture">
+                <pic:pic xmlns:pic="http://schemas.openxmlformats.org/drawingml/2006/picture">
+                  <pic:nvPicPr>
+                    <pic:cNvPr id="1614737005" name="Picture 1" descr="A screenshot of a computer&#10;&#10;Description automatically generated"/>
+                    <pic:cNvPicPr/>
+                  </pic:nvPicPr>
+                  <pic:blipFill>
+                    <a:blip r:embed="rId8"/>
+                    <a:stretch>
+                      <a:fillRect/>
+                    </a:stretch>
+                  </pic:blipFill>
+                  <pic:spPr>
+                    <a:xfrm>
+                      <a:off x="0" y="0"/>
+                      <a:ext cx="5731510" cy="2961640"/>
+                    </a:xfrm>
+                    <a:prstGeom prst="rect">
+                      <a:avLst/>
+                    </a:prstGeom>
+                  </pic:spPr>
+                </pic:pic>
+              </a:graphicData>
+            </a:graphic>
+          </wp:inline>
+        </w:drawing>
       </w:r>
     </w:p>
     <w:p>
@@ -1016,7 +1088,1272 @@
         </w:numPr>
       </w:pPr>
       <w:r>
-        <w:t>Use conditional formatting to highlight Customer Rating cells with a rating of 4.5 and above in green.</w:t>
+        <w:t>Click OK.</w:t>
+      </w:r>
+    </w:p>
+    <w:p>
+      <w:pPr>
+        <w:ind w:left="1440"/>
+      </w:pPr>
+    </w:p>
+    <w:p>
+      <w:pPr>
+        <w:numPr>
+          <w:ilvl w:val="0"/>
+          <w:numId w:val="12"/>
+        </w:numPr>
+      </w:pPr>
+      <w:r>
+        <w:rPr>
+          <w:b/>
+          <w:bCs/>
+        </w:rPr>
+        <w:t>Fit the Width of Columns to the Contents</w:t>
+      </w:r>
+    </w:p>
+    <w:p>
+      <w:pPr>
+        <w:numPr>
+          <w:ilvl w:val="1"/>
+          <w:numId w:val="12"/>
+        </w:numPr>
+      </w:pPr>
+      <w:r>
+        <w:t xml:space="preserve">Still in the home tab, click on the down arrow to the right of Format in the Cells group and select </w:t>
+      </w:r>
+      <w:r>
+        <w:rPr>
+          <w:b/>
+          <w:bCs/>
+        </w:rPr>
+        <w:t>Autofit Column Width</w:t>
+      </w:r>
+      <w:r>
+        <w:t xml:space="preserve"> from the Cells Section.</w:t>
+      </w:r>
+    </w:p>
+    <w:p>
+      <w:pPr>
+        <w:jc w:val="center"/>
+      </w:pPr>
+      <w:r>
+        <w:rPr>
+          <w:noProof/>
+        </w:rPr>
+        <mc:AlternateContent>
+          <mc:Choice Requires="wps">
+            <w:drawing>
+              <wp:anchor distT="0" distB="0" distL="114300" distR="114300" simplePos="0" relativeHeight="251661312" behindDoc="0" locked="0" layoutInCell="1" allowOverlap="1" wp14:anchorId="28096841" wp14:editId="125EA4E4">
+                <wp:simplePos x="0" y="0"/>
+                <wp:positionH relativeFrom="column">
+                  <wp:posOffset>3872345</wp:posOffset>
+                </wp:positionH>
+                <wp:positionV relativeFrom="paragraph">
+                  <wp:posOffset>991407</wp:posOffset>
+                </wp:positionV>
+                <wp:extent cx="949037" cy="1233055"/>
+                <wp:effectExtent l="38100" t="19050" r="22860" b="43815"/>
+                <wp:wrapNone/>
+                <wp:docPr id="1305120797" name="Straight Arrow Connector 10"/>
+                <wp:cNvGraphicFramePr/>
+                <a:graphic xmlns:a="http://schemas.openxmlformats.org/drawingml/2006/main">
+                  <a:graphicData uri="http://schemas.microsoft.com/office/word/2010/wordprocessingShape">
+                    <wps:wsp>
+                      <wps:cNvCnPr/>
+                      <wps:spPr>
+                        <a:xfrm flipH="1">
+                          <a:off x="0" y="0"/>
+                          <a:ext cx="949037" cy="1233055"/>
+                        </a:xfrm>
+                        <a:prstGeom prst="straightConnector1">
+                          <a:avLst/>
+                        </a:prstGeom>
+                        <a:ln w="28575">
+                          <a:tailEnd type="triangle"/>
+                        </a:ln>
+                      </wps:spPr>
+                      <wps:style>
+                        <a:lnRef idx="1">
+                          <a:schemeClr val="accent2"/>
+                        </a:lnRef>
+                        <a:fillRef idx="0">
+                          <a:schemeClr val="accent2"/>
+                        </a:fillRef>
+                        <a:effectRef idx="0">
+                          <a:schemeClr val="accent2"/>
+                        </a:effectRef>
+                        <a:fontRef idx="minor">
+                          <a:schemeClr val="tx1"/>
+                        </a:fontRef>
+                      </wps:style>
+                      <wps:bodyPr/>
+                    </wps:wsp>
+                  </a:graphicData>
+                </a:graphic>
+              </wp:anchor>
+            </w:drawing>
+          </mc:Choice>
+          <mc:Fallback>
+            <w:pict>
+              <v:shapetype w14:anchorId="74569BFF" id="_x0000_t32" coordsize="21600,21600" o:spt="32" o:oned="t" path="m,l21600,21600e" filled="f">
+                <v:path arrowok="t" fillok="f" o:connecttype="none"/>
+                <o:lock v:ext="edit" shapetype="t"/>
+              </v:shapetype>
+              <v:shape id="Straight Arrow Connector 10" o:spid="_x0000_s1026" type="#_x0000_t32" style="position:absolute;margin-left:304.9pt;margin-top:78.05pt;width:74.75pt;height:97.1pt;flip:x;z-index:251661312;visibility:visible;mso-wrap-style:square;mso-wrap-distance-left:9pt;mso-wrap-distance-top:0;mso-wrap-distance-right:9pt;mso-wrap-distance-bottom:0;mso-position-horizontal:absolute;mso-position-horizontal-relative:text;mso-position-vertical:absolute;mso-position-vertical-relative:text" o:gfxdata="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" strokecolor="#e97132 [3205]" strokeweight="2.25pt">
+                <v:stroke endarrow="block" joinstyle="miter"/>
+              </v:shape>
+            </w:pict>
+          </mc:Fallback>
+        </mc:AlternateContent>
+      </w:r>
+      <w:r>
+        <w:drawing>
+          <wp:inline distT="0" distB="0" distL="0" distR="0" wp14:anchorId="20A76F60" wp14:editId="0F27BF1F">
+            <wp:extent cx="2648320" cy="2981741"/>
+            <wp:effectExtent l="0" t="0" r="0" b="0"/>
+            <wp:docPr id="1082382013" name="Picture 1" descr="A screenshot of a computer&#10;&#10;Description automatically generated"/>
+            <wp:cNvGraphicFramePr>
+              <a:graphicFrameLocks xmlns:a="http://schemas.openxmlformats.org/drawingml/2006/main" noChangeAspect="1"/>
+            </wp:cNvGraphicFramePr>
+            <a:graphic xmlns:a="http://schemas.openxmlformats.org/drawingml/2006/main">
+              <a:graphicData uri="http://schemas.openxmlformats.org/drawingml/2006/picture">
+                <pic:pic xmlns:pic="http://schemas.openxmlformats.org/drawingml/2006/picture">
+                  <pic:nvPicPr>
+                    <pic:cNvPr id="1082382013" name="Picture 1" descr="A screenshot of a computer&#10;&#10;Description automatically generated"/>
+                    <pic:cNvPicPr/>
+                  </pic:nvPicPr>
+                  <pic:blipFill>
+                    <a:blip r:embed="rId9"/>
+                    <a:stretch>
+                      <a:fillRect/>
+                    </a:stretch>
+                  </pic:blipFill>
+                  <pic:spPr>
+                    <a:xfrm>
+                      <a:off x="0" y="0"/>
+                      <a:ext cx="2648320" cy="2981741"/>
+                    </a:xfrm>
+                    <a:prstGeom prst="rect">
+                      <a:avLst/>
+                    </a:prstGeom>
+                  </pic:spPr>
+                </pic:pic>
+              </a:graphicData>
+            </a:graphic>
+          </wp:inline>
+        </w:drawing>
+      </w:r>
+    </w:p>
+    <w:p>
+      <w:pPr>
+        <w:jc w:val="center"/>
+      </w:pPr>
+    </w:p>
+    <w:p>
+      <w:pPr>
+        <w:numPr>
+          <w:ilvl w:val="0"/>
+          <w:numId w:val="12"/>
+        </w:numPr>
+      </w:pPr>
+      <w:r>
+        <w:rPr>
+          <w:b/>
+          <w:bCs/>
+        </w:rPr>
+        <w:lastRenderedPageBreak/>
+        <w:t>Set Datatypes</w:t>
+      </w:r>
+    </w:p>
+    <w:p>
+      <w:pPr>
+        <w:numPr>
+          <w:ilvl w:val="1"/>
+          <w:numId w:val="12"/>
+        </w:numPr>
+      </w:pPr>
+      <w:r>
+        <w:t xml:space="preserve">Hold down </w:t>
+      </w:r>
+      <w:r>
+        <w:rPr>
+          <w:b/>
+          <w:bCs/>
+        </w:rPr>
+        <w:t>CTRL</w:t>
+      </w:r>
+      <w:r>
+        <w:t xml:space="preserve"> and </w:t>
+      </w:r>
+      <w:r>
+        <w:t>c</w:t>
+      </w:r>
+      <w:r>
+        <w:t xml:space="preserve">lick on </w:t>
+      </w:r>
+      <w:r>
+        <w:t xml:space="preserve">the </w:t>
+      </w:r>
+      <w:r>
+        <w:rPr>
+          <w:b/>
+          <w:bCs/>
+        </w:rPr>
+        <w:t>Price per Unit</w:t>
+      </w:r>
+      <w:r>
+        <w:t xml:space="preserve"> and </w:t>
+      </w:r>
+      <w:r>
+        <w:rPr>
+          <w:b/>
+          <w:bCs/>
+        </w:rPr>
+        <w:t>Total Revenue</w:t>
+      </w:r>
+      <w:r>
+        <w:t xml:space="preserve"> columns </w:t>
+      </w:r>
+    </w:p>
+    <w:p>
+      <w:pPr>
+        <w:numPr>
+          <w:ilvl w:val="1"/>
+          <w:numId w:val="12"/>
+        </w:numPr>
+      </w:pPr>
+      <w:r>
+        <w:t xml:space="preserve">Under the Home tab, </w:t>
+      </w:r>
+      <w:r>
+        <w:t xml:space="preserve">change the datatype in the Number group from General </w:t>
+      </w:r>
+      <w:r>
+        <w:t xml:space="preserve">to </w:t>
+      </w:r>
+      <w:r>
+        <w:rPr>
+          <w:b/>
+          <w:bCs/>
+        </w:rPr>
+        <w:t>C</w:t>
+      </w:r>
+      <w:r>
+        <w:rPr>
+          <w:b/>
+          <w:bCs/>
+        </w:rPr>
+        <w:t xml:space="preserve">urrency </w:t>
+      </w:r>
+      <w:r>
+        <w:t>format</w:t>
+      </w:r>
+      <w:r>
+        <w:t xml:space="preserve"> by clicking on the down arrow to the right of General and choosing Currency</w:t>
+      </w:r>
+      <w:r>
+        <w:t>.</w:t>
+      </w:r>
+    </w:p>
+    <w:p>
+      <w:pPr>
+        <w:ind w:left="1440"/>
+      </w:pPr>
+      <w:r>
+        <w:rPr>
+          <w:noProof/>
+        </w:rPr>
+        <mc:AlternateContent>
+          <mc:Choice Requires="wps">
+            <w:drawing>
+              <wp:anchor distT="0" distB="0" distL="114300" distR="114300" simplePos="0" relativeHeight="251660288" behindDoc="0" locked="0" layoutInCell="1" allowOverlap="1" wp14:anchorId="2BF93AA3" wp14:editId="45E845DB">
+                <wp:simplePos x="0" y="0"/>
+                <wp:positionH relativeFrom="column">
+                  <wp:posOffset>4696691</wp:posOffset>
+                </wp:positionH>
+                <wp:positionV relativeFrom="paragraph">
+                  <wp:posOffset>1024544</wp:posOffset>
+                </wp:positionV>
+                <wp:extent cx="1004454" cy="443345"/>
+                <wp:effectExtent l="38100" t="19050" r="24765" b="52070"/>
+                <wp:wrapNone/>
+                <wp:docPr id="586529592" name="Straight Arrow Connector 9"/>
+                <wp:cNvGraphicFramePr/>
+                <a:graphic xmlns:a="http://schemas.openxmlformats.org/drawingml/2006/main">
+                  <a:graphicData uri="http://schemas.microsoft.com/office/word/2010/wordprocessingShape">
+                    <wps:wsp>
+                      <wps:cNvCnPr/>
+                      <wps:spPr>
+                        <a:xfrm flipH="1">
+                          <a:off x="0" y="0"/>
+                          <a:ext cx="1004454" cy="443345"/>
+                        </a:xfrm>
+                        <a:prstGeom prst="straightConnector1">
+                          <a:avLst/>
+                        </a:prstGeom>
+                        <a:ln w="28575">
+                          <a:tailEnd type="triangle"/>
+                        </a:ln>
+                      </wps:spPr>
+                      <wps:style>
+                        <a:lnRef idx="1">
+                          <a:schemeClr val="accent2"/>
+                        </a:lnRef>
+                        <a:fillRef idx="0">
+                          <a:schemeClr val="accent2"/>
+                        </a:fillRef>
+                        <a:effectRef idx="0">
+                          <a:schemeClr val="accent2"/>
+                        </a:effectRef>
+                        <a:fontRef idx="minor">
+                          <a:schemeClr val="tx1"/>
+                        </a:fontRef>
+                      </wps:style>
+                      <wps:bodyPr/>
+                    </wps:wsp>
+                  </a:graphicData>
+                </a:graphic>
+              </wp:anchor>
+            </w:drawing>
+          </mc:Choice>
+          <mc:Fallback>
+            <w:pict>
+              <v:shape w14:anchorId="2DCECD13" id="Straight Arrow Connector 9" o:spid="_x0000_s1026" type="#_x0000_t32" style="position:absolute;margin-left:369.8pt;margin-top:80.65pt;width:79.1pt;height:34.9pt;flip:x;z-index:251660288;visibility:visible;mso-wrap-style:square;mso-wrap-distance-left:9pt;mso-wrap-distance-top:0;mso-wrap-distance-right:9pt;mso-wrap-distance-bottom:0;mso-position-horizontal:absolute;mso-position-horizontal-relative:text;mso-position-vertical:absolute;mso-position-vertical-relative:text" o:gfxdata="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" strokecolor="#e97132 [3205]" strokeweight="2.25pt">
+                <v:stroke endarrow="block" joinstyle="miter"/>
+              </v:shape>
+            </w:pict>
+          </mc:Fallback>
+        </mc:AlternateContent>
+      </w:r>
+      <w:r>
+        <w:rPr>
+          <w:noProof/>
+        </w:rPr>
+        <mc:AlternateContent>
+          <mc:Choice Requires="wps">
+            <w:drawing>
+              <wp:anchor distT="0" distB="0" distL="114300" distR="114300" simplePos="0" relativeHeight="251659264" behindDoc="0" locked="0" layoutInCell="1" allowOverlap="1" wp14:anchorId="4D85E0D2" wp14:editId="79631FF2">
+                <wp:simplePos x="0" y="0"/>
+                <wp:positionH relativeFrom="column">
+                  <wp:posOffset>1524000</wp:posOffset>
+                </wp:positionH>
+                <wp:positionV relativeFrom="paragraph">
+                  <wp:posOffset>214053</wp:posOffset>
+                </wp:positionV>
+                <wp:extent cx="651164" cy="727363"/>
+                <wp:effectExtent l="19050" t="19050" r="53975" b="53975"/>
+                <wp:wrapNone/>
+                <wp:docPr id="1364710810" name="Straight Arrow Connector 7"/>
+                <wp:cNvGraphicFramePr/>
+                <a:graphic xmlns:a="http://schemas.openxmlformats.org/drawingml/2006/main">
+                  <a:graphicData uri="http://schemas.microsoft.com/office/word/2010/wordprocessingShape">
+                    <wps:wsp>
+                      <wps:cNvCnPr/>
+                      <wps:spPr>
+                        <a:xfrm>
+                          <a:off x="0" y="0"/>
+                          <a:ext cx="651164" cy="727363"/>
+                        </a:xfrm>
+                        <a:prstGeom prst="straightConnector1">
+                          <a:avLst/>
+                        </a:prstGeom>
+                        <a:ln w="28575">
+                          <a:tailEnd type="triangle"/>
+                        </a:ln>
+                      </wps:spPr>
+                      <wps:style>
+                        <a:lnRef idx="1">
+                          <a:schemeClr val="accent2"/>
+                        </a:lnRef>
+                        <a:fillRef idx="0">
+                          <a:schemeClr val="accent2"/>
+                        </a:fillRef>
+                        <a:effectRef idx="0">
+                          <a:schemeClr val="accent2"/>
+                        </a:effectRef>
+                        <a:fontRef idx="minor">
+                          <a:schemeClr val="tx1"/>
+                        </a:fontRef>
+                      </wps:style>
+                      <wps:bodyPr/>
+                    </wps:wsp>
+                  </a:graphicData>
+                </a:graphic>
+              </wp:anchor>
+            </w:drawing>
+          </mc:Choice>
+          <mc:Fallback>
+            <w:pict>
+              <v:shape w14:anchorId="372F5AE5" id="Straight Arrow Connector 7" o:spid="_x0000_s1026" type="#_x0000_t32" style="position:absolute;margin-left:120pt;margin-top:16.85pt;width:51.25pt;height:57.25pt;z-index:251659264;visibility:visible;mso-wrap-style:square;mso-wrap-distance-left:9pt;mso-wrap-distance-top:0;mso-wrap-distance-right:9pt;mso-wrap-distance-bottom:0;mso-position-horizontal:absolute;mso-position-horizontal-relative:text;mso-position-vertical:absolute;mso-position-vertical-relative:text" o:gfxdata="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" strokecolor="#e97132 [3205]" strokeweight="2.25pt">
+                <v:stroke endarrow="block" joinstyle="miter"/>
+              </v:shape>
+            </w:pict>
+          </mc:Fallback>
+        </mc:AlternateContent>
+      </w:r>
+      <w:r>
+        <w:drawing>
+          <wp:inline distT="0" distB="0" distL="0" distR="0" wp14:anchorId="2E25C988" wp14:editId="78D8B226">
+            <wp:extent cx="1629002" cy="1581371"/>
+            <wp:effectExtent l="0" t="0" r="0" b="0"/>
+            <wp:docPr id="1650904913" name="Picture 1" descr="A screenshot of a computer&#10;&#10;Description automatically generated"/>
+            <wp:cNvGraphicFramePr>
+              <a:graphicFrameLocks xmlns:a="http://schemas.openxmlformats.org/drawingml/2006/main" noChangeAspect="1"/>
+            </wp:cNvGraphicFramePr>
+            <a:graphic xmlns:a="http://schemas.openxmlformats.org/drawingml/2006/main">
+              <a:graphicData uri="http://schemas.openxmlformats.org/drawingml/2006/picture">
+                <pic:pic xmlns:pic="http://schemas.openxmlformats.org/drawingml/2006/picture">
+                  <pic:nvPicPr>
+                    <pic:cNvPr id="1650904913" name="Picture 1" descr="A screenshot of a computer&#10;&#10;Description automatically generated"/>
+                    <pic:cNvPicPr/>
+                  </pic:nvPicPr>
+                  <pic:blipFill>
+                    <a:blip r:embed="rId10"/>
+                    <a:stretch>
+                      <a:fillRect/>
+                    </a:stretch>
+                  </pic:blipFill>
+                  <pic:spPr>
+                    <a:xfrm>
+                      <a:off x="0" y="0"/>
+                      <a:ext cx="1629002" cy="1581371"/>
+                    </a:xfrm>
+                    <a:prstGeom prst="rect">
+                      <a:avLst/>
+                    </a:prstGeom>
+                  </pic:spPr>
+                </pic:pic>
+              </a:graphicData>
+            </a:graphic>
+          </wp:inline>
+        </w:drawing>
+      </w:r>
+      <w:r>
+        <w:rPr>
+          <w:noProof/>
+        </w:rPr>
+        <w:t xml:space="preserve"> </w:t>
+      </w:r>
+      <w:r>
+        <w:rPr>
+          <w:noProof/>
+        </w:rPr>
+        <w:t xml:space="preserve">                       </w:t>
+      </w:r>
+      <w:r>
+        <w:drawing>
+          <wp:inline distT="0" distB="0" distL="0" distR="0" wp14:anchorId="31194402" wp14:editId="50BF631A">
+            <wp:extent cx="2144806" cy="2286000"/>
+            <wp:effectExtent l="0" t="0" r="8255" b="0"/>
+            <wp:docPr id="143721976" name="Picture 1" descr="A screenshot of a computer&#10;&#10;Description automatically generated"/>
+            <wp:cNvGraphicFramePr>
+              <a:graphicFrameLocks xmlns:a="http://schemas.openxmlformats.org/drawingml/2006/main" noChangeAspect="1"/>
+            </wp:cNvGraphicFramePr>
+            <a:graphic xmlns:a="http://schemas.openxmlformats.org/drawingml/2006/main">
+              <a:graphicData uri="http://schemas.openxmlformats.org/drawingml/2006/picture">
+                <pic:pic xmlns:pic="http://schemas.openxmlformats.org/drawingml/2006/picture">
+                  <pic:nvPicPr>
+                    <pic:cNvPr id="143721976" name="Picture 1" descr="A screenshot of a computer&#10;&#10;Description automatically generated"/>
+                    <pic:cNvPicPr/>
+                  </pic:nvPicPr>
+                  <pic:blipFill>
+                    <a:blip r:embed="rId11"/>
+                    <a:stretch>
+                      <a:fillRect/>
+                    </a:stretch>
+                  </pic:blipFill>
+                  <pic:spPr>
+                    <a:xfrm>
+                      <a:off x="0" y="0"/>
+                      <a:ext cx="2154146" cy="2295955"/>
+                    </a:xfrm>
+                    <a:prstGeom prst="rect">
+                      <a:avLst/>
+                    </a:prstGeom>
+                  </pic:spPr>
+                </pic:pic>
+              </a:graphicData>
+            </a:graphic>
+          </wp:inline>
+        </w:drawing>
+      </w:r>
+    </w:p>
+    <w:p>
+      <w:pPr>
+        <w:numPr>
+          <w:ilvl w:val="0"/>
+          <w:numId w:val="12"/>
+        </w:numPr>
+      </w:pPr>
+      <w:r>
+        <w:t xml:space="preserve">Use </w:t>
+      </w:r>
+      <w:r>
+        <w:rPr>
+          <w:b/>
+          <w:bCs/>
+        </w:rPr>
+        <w:t>conditional</w:t>
+      </w:r>
+      <w:r>
+        <w:t xml:space="preserve"> </w:t>
+      </w:r>
+      <w:r>
+        <w:rPr>
+          <w:b/>
+          <w:bCs/>
+        </w:rPr>
+        <w:t>formatting</w:t>
+      </w:r>
+      <w:r>
+        <w:t xml:space="preserve"> to highlight Customer Rating cells with a rating of 4.5 and above in green.</w:t>
+      </w:r>
+    </w:p>
+    <w:p>
+      <w:pPr>
+        <w:numPr>
+          <w:ilvl w:val="1"/>
+          <w:numId w:val="12"/>
+        </w:numPr>
+      </w:pPr>
+      <w:r>
+        <w:t>In the Home tab, click on the down arrow to the right of Conditional Formatting in the Styles Group.</w:t>
+      </w:r>
+    </w:p>
+    <w:p>
+      <w:pPr>
+        <w:numPr>
+          <w:ilvl w:val="1"/>
+          <w:numId w:val="12"/>
+        </w:numPr>
+      </w:pPr>
+      <w:r>
+        <w:t>Select New Rule &gt; Format only cells that contain</w:t>
+      </w:r>
+    </w:p>
+    <w:p>
+      <w:pPr>
+        <w:numPr>
+          <w:ilvl w:val="1"/>
+          <w:numId w:val="12"/>
+        </w:numPr>
+      </w:pPr>
+      <w:r>
+        <w:t xml:space="preserve">Under “Edit the Rule Description: </w:t>
+      </w:r>
+      <w:r>
+        <w:rPr>
+          <w:b/>
+          <w:bCs/>
+        </w:rPr>
+        <w:t>Format Only Cells With</w:t>
+      </w:r>
+      <w:r>
+        <w:t>:” select cell value greater than or equal to 4.5.</w:t>
+      </w:r>
+    </w:p>
+    <w:p>
+      <w:pPr>
+        <w:jc w:val="center"/>
+      </w:pPr>
+      <w:r>
+        <w:rPr>
+          <w:noProof/>
+        </w:rPr>
+        <mc:AlternateContent>
+          <mc:Choice Requires="wps">
+            <w:drawing>
+              <wp:anchor distT="0" distB="0" distL="114300" distR="114300" simplePos="0" relativeHeight="251665408" behindDoc="0" locked="0" layoutInCell="1" allowOverlap="1" wp14:anchorId="24AD0E09" wp14:editId="208F62A0">
+                <wp:simplePos x="0" y="0"/>
+                <wp:positionH relativeFrom="column">
+                  <wp:posOffset>5534891</wp:posOffset>
+                </wp:positionH>
+                <wp:positionV relativeFrom="paragraph">
+                  <wp:posOffset>1810096</wp:posOffset>
+                </wp:positionV>
+                <wp:extent cx="415636" cy="161233"/>
+                <wp:effectExtent l="38100" t="19050" r="22860" b="48895"/>
+                <wp:wrapNone/>
+                <wp:docPr id="233525700" name="Straight Arrow Connector 14"/>
+                <wp:cNvGraphicFramePr/>
+                <a:graphic xmlns:a="http://schemas.openxmlformats.org/drawingml/2006/main">
+                  <a:graphicData uri="http://schemas.microsoft.com/office/word/2010/wordprocessingShape">
+                    <wps:wsp>
+                      <wps:cNvCnPr/>
+                      <wps:spPr>
+                        <a:xfrm flipH="1">
+                          <a:off x="0" y="0"/>
+                          <a:ext cx="415636" cy="161233"/>
+                        </a:xfrm>
+                        <a:prstGeom prst="straightConnector1">
+                          <a:avLst/>
+                        </a:prstGeom>
+                        <a:ln w="28575">
+                          <a:tailEnd type="triangle"/>
+                        </a:ln>
+                      </wps:spPr>
+                      <wps:style>
+                        <a:lnRef idx="1">
+                          <a:schemeClr val="accent2"/>
+                        </a:lnRef>
+                        <a:fillRef idx="0">
+                          <a:schemeClr val="accent2"/>
+                        </a:fillRef>
+                        <a:effectRef idx="0">
+                          <a:schemeClr val="accent2"/>
+                        </a:effectRef>
+                        <a:fontRef idx="minor">
+                          <a:schemeClr val="tx1"/>
+                        </a:fontRef>
+                      </wps:style>
+                      <wps:bodyPr/>
+                    </wps:wsp>
+                  </a:graphicData>
+                </a:graphic>
+              </wp:anchor>
+            </w:drawing>
+          </mc:Choice>
+          <mc:Fallback>
+            <w:pict>
+              <v:shape w14:anchorId="2958914F" id="Straight Arrow Connector 14" o:spid="_x0000_s1026" type="#_x0000_t32" style="position:absolute;margin-left:435.8pt;margin-top:142.55pt;width:32.75pt;height:12.7pt;flip:x;z-index:251665408;visibility:visible;mso-wrap-style:square;mso-wrap-distance-left:9pt;mso-wrap-distance-top:0;mso-wrap-distance-right:9pt;mso-wrap-distance-bottom:0;mso-position-horizontal:absolute;mso-position-horizontal-relative:text;mso-position-vertical:absolute;mso-position-vertical-relative:text" o:gfxdata="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" strokecolor="#e97132 [3205]" strokeweight="2.25pt">
+                <v:stroke endarrow="block" joinstyle="miter"/>
+              </v:shape>
+            </w:pict>
+          </mc:Fallback>
+        </mc:AlternateContent>
+      </w:r>
+      <w:r>
+        <w:rPr>
+          <w:noProof/>
+        </w:rPr>
+        <mc:AlternateContent>
+          <mc:Choice Requires="wps">
+            <w:drawing>
+              <wp:anchor distT="0" distB="0" distL="114300" distR="114300" simplePos="0" relativeHeight="251664384" behindDoc="0" locked="0" layoutInCell="1" allowOverlap="1" wp14:anchorId="38B14BAF" wp14:editId="656EE9F3">
+                <wp:simplePos x="0" y="0"/>
+                <wp:positionH relativeFrom="column">
+                  <wp:posOffset>1884218</wp:posOffset>
+                </wp:positionH>
+                <wp:positionV relativeFrom="paragraph">
+                  <wp:posOffset>1375583</wp:posOffset>
+                </wp:positionV>
+                <wp:extent cx="3796146" cy="436418"/>
+                <wp:effectExtent l="19050" t="19050" r="33020" b="59055"/>
+                <wp:wrapNone/>
+                <wp:docPr id="16747703" name="Rectangle: Rounded Corners 13"/>
+                <wp:cNvGraphicFramePr/>
+                <a:graphic xmlns:a="http://schemas.openxmlformats.org/drawingml/2006/main">
+                  <a:graphicData uri="http://schemas.microsoft.com/office/word/2010/wordprocessingShape">
+                    <wps:wsp>
+                      <wps:cNvSpPr/>
+                      <wps:spPr>
+                        <a:xfrm>
+                          <a:off x="0" y="0"/>
+                          <a:ext cx="3796146" cy="436418"/>
+                        </a:xfrm>
+                        <a:custGeom>
+                          <a:avLst/>
+                          <a:gdLst>
+                            <a:gd name="connsiteX0" fmla="*/ 0 w 3796146"/>
+                            <a:gd name="connsiteY0" fmla="*/ 72738 h 436418"/>
+                            <a:gd name="connsiteX1" fmla="*/ 72738 w 3796146"/>
+                            <a:gd name="connsiteY1" fmla="*/ 0 h 436418"/>
+                            <a:gd name="connsiteX2" fmla="*/ 681183 w 3796146"/>
+                            <a:gd name="connsiteY2" fmla="*/ 0 h 436418"/>
+                            <a:gd name="connsiteX3" fmla="*/ 1362641 w 3796146"/>
+                            <a:gd name="connsiteY3" fmla="*/ 0 h 436418"/>
+                            <a:gd name="connsiteX4" fmla="*/ 1971086 w 3796146"/>
+                            <a:gd name="connsiteY4" fmla="*/ 0 h 436418"/>
+                            <a:gd name="connsiteX5" fmla="*/ 2579531 w 3796146"/>
+                            <a:gd name="connsiteY5" fmla="*/ 0 h 436418"/>
+                            <a:gd name="connsiteX6" fmla="*/ 3187976 w 3796146"/>
+                            <a:gd name="connsiteY6" fmla="*/ 0 h 436418"/>
+                            <a:gd name="connsiteX7" fmla="*/ 3723408 w 3796146"/>
+                            <a:gd name="connsiteY7" fmla="*/ 0 h 436418"/>
+                            <a:gd name="connsiteX8" fmla="*/ 3796146 w 3796146"/>
+                            <a:gd name="connsiteY8" fmla="*/ 72738 h 436418"/>
+                            <a:gd name="connsiteX9" fmla="*/ 3796146 w 3796146"/>
+                            <a:gd name="connsiteY9" fmla="*/ 363680 h 436418"/>
+                            <a:gd name="connsiteX10" fmla="*/ 3723408 w 3796146"/>
+                            <a:gd name="connsiteY10" fmla="*/ 436418 h 436418"/>
+                            <a:gd name="connsiteX11" fmla="*/ 3114963 w 3796146"/>
+                            <a:gd name="connsiteY11" fmla="*/ 436418 h 436418"/>
+                            <a:gd name="connsiteX12" fmla="*/ 2579531 w 3796146"/>
+                            <a:gd name="connsiteY12" fmla="*/ 436418 h 436418"/>
+                            <a:gd name="connsiteX13" fmla="*/ 1898073 w 3796146"/>
+                            <a:gd name="connsiteY13" fmla="*/ 436418 h 436418"/>
+                            <a:gd name="connsiteX14" fmla="*/ 1253121 w 3796146"/>
+                            <a:gd name="connsiteY14" fmla="*/ 436418 h 436418"/>
+                            <a:gd name="connsiteX15" fmla="*/ 72738 w 3796146"/>
+                            <a:gd name="connsiteY15" fmla="*/ 436418 h 436418"/>
+                            <a:gd name="connsiteX16" fmla="*/ 0 w 3796146"/>
+                            <a:gd name="connsiteY16" fmla="*/ 363680 h 436418"/>
+                            <a:gd name="connsiteX17" fmla="*/ 0 w 3796146"/>
+                            <a:gd name="connsiteY17" fmla="*/ 72738 h 436418"/>
+                          </a:gdLst>
+                          <a:ahLst/>
+                          <a:cxnLst>
+                            <a:cxn ang="0">
+                              <a:pos x="connsiteX0" y="connsiteY0"/>
+                            </a:cxn>
+                            <a:cxn ang="0">
+                              <a:pos x="connsiteX1" y="connsiteY1"/>
+                            </a:cxn>
+                            <a:cxn ang="0">
+                              <a:pos x="connsiteX2" y="connsiteY2"/>
+                            </a:cxn>
+                            <a:cxn ang="0">
+                              <a:pos x="connsiteX3" y="connsiteY3"/>
+                            </a:cxn>
+                            <a:cxn ang="0">
+                              <a:pos x="connsiteX4" y="connsiteY4"/>
+                            </a:cxn>
+                            <a:cxn ang="0">
+                              <a:pos x="connsiteX5" y="connsiteY5"/>
+                            </a:cxn>
+                            <a:cxn ang="0">
+                              <a:pos x="connsiteX6" y="connsiteY6"/>
+                            </a:cxn>
+                            <a:cxn ang="0">
+                              <a:pos x="connsiteX7" y="connsiteY7"/>
+                            </a:cxn>
+                            <a:cxn ang="0">
+                              <a:pos x="connsiteX8" y="connsiteY8"/>
+                            </a:cxn>
+                            <a:cxn ang="0">
+                              <a:pos x="connsiteX9" y="connsiteY9"/>
+                            </a:cxn>
+                            <a:cxn ang="0">
+                              <a:pos x="connsiteX10" y="connsiteY10"/>
+                            </a:cxn>
+                            <a:cxn ang="0">
+                              <a:pos x="connsiteX11" y="connsiteY11"/>
+                            </a:cxn>
+                            <a:cxn ang="0">
+                              <a:pos x="connsiteX12" y="connsiteY12"/>
+                            </a:cxn>
+                            <a:cxn ang="0">
+                              <a:pos x="connsiteX13" y="connsiteY13"/>
+                            </a:cxn>
+                            <a:cxn ang="0">
+                              <a:pos x="connsiteX14" y="connsiteY14"/>
+                            </a:cxn>
+                            <a:cxn ang="0">
+                              <a:pos x="connsiteX15" y="connsiteY15"/>
+                            </a:cxn>
+                            <a:cxn ang="0">
+                              <a:pos x="connsiteX16" y="connsiteY16"/>
+                            </a:cxn>
+                            <a:cxn ang="0">
+                              <a:pos x="connsiteX17" y="connsiteY17"/>
+                            </a:cxn>
+                          </a:cxnLst>
+                          <a:rect l="l" t="t" r="r" b="b"/>
+                          <a:pathLst>
+                            <a:path w="3796146" h="436418" extrusionOk="0">
+                              <a:moveTo>
+                                <a:pt x="0" y="72738"/>
+                              </a:moveTo>
+                              <a:cubicBezTo>
+                                <a:pt x="-5632" y="33047"/>
+                                <a:pt x="25458" y="5051"/>
+                                <a:pt x="72738" y="0"/>
+                              </a:cubicBezTo>
+                              <a:cubicBezTo>
+                                <a:pt x="304154" y="-23717"/>
+                                <a:pt x="428812" y="4912"/>
+                                <a:pt x="681183" y="0"/>
+                              </a:cubicBezTo>
+                              <a:cubicBezTo>
+                                <a:pt x="933554" y="-4912"/>
+                                <a:pt x="1224904" y="-5518"/>
+                                <a:pt x="1362641" y="0"/>
+                              </a:cubicBezTo>
+                              <a:cubicBezTo>
+                                <a:pt x="1500378" y="5518"/>
+                                <a:pt x="1796025" y="-18267"/>
+                                <a:pt x="1971086" y="0"/>
+                              </a:cubicBezTo>
+                              <a:cubicBezTo>
+                                <a:pt x="2146147" y="18267"/>
+                                <a:pt x="2331921" y="-2550"/>
+                                <a:pt x="2579531" y="0"/>
+                              </a:cubicBezTo>
+                              <a:cubicBezTo>
+                                <a:pt x="2827142" y="2550"/>
+                                <a:pt x="2888932" y="-19417"/>
+                                <a:pt x="3187976" y="0"/>
+                              </a:cubicBezTo>
+                              <a:cubicBezTo>
+                                <a:pt x="3487021" y="19417"/>
+                                <a:pt x="3583470" y="-9259"/>
+                                <a:pt x="3723408" y="0"/>
+                              </a:cubicBezTo>
+                              <a:cubicBezTo>
+                                <a:pt x="3764670" y="-704"/>
+                                <a:pt x="3789580" y="36683"/>
+                                <a:pt x="3796146" y="72738"/>
+                              </a:cubicBezTo>
+                              <a:cubicBezTo>
+                                <a:pt x="3787972" y="177624"/>
+                                <a:pt x="3798214" y="263296"/>
+                                <a:pt x="3796146" y="363680"/>
+                              </a:cubicBezTo>
+                              <a:cubicBezTo>
+                                <a:pt x="3792082" y="409077"/>
+                                <a:pt x="3757037" y="440824"/>
+                                <a:pt x="3723408" y="436418"/>
+                              </a:cubicBezTo>
+                              <a:cubicBezTo>
+                                <a:pt x="3492081" y="408219"/>
+                                <a:pt x="3412894" y="449870"/>
+                                <a:pt x="3114963" y="436418"/>
+                              </a:cubicBezTo>
+                              <a:cubicBezTo>
+                                <a:pt x="2817033" y="422966"/>
+                                <a:pt x="2768435" y="446555"/>
+                                <a:pt x="2579531" y="436418"/>
+                              </a:cubicBezTo>
+                              <a:cubicBezTo>
+                                <a:pt x="2390627" y="426281"/>
+                                <a:pt x="2056797" y="464462"/>
+                                <a:pt x="1898073" y="436418"/>
+                              </a:cubicBezTo>
+                              <a:cubicBezTo>
+                                <a:pt x="1739349" y="408374"/>
+                                <a:pt x="1471161" y="414462"/>
+                                <a:pt x="1253121" y="436418"/>
+                              </a:cubicBezTo>
+                              <a:cubicBezTo>
+                                <a:pt x="1035081" y="458374"/>
+                                <a:pt x="591576" y="475753"/>
+                                <a:pt x="72738" y="436418"/>
+                              </a:cubicBezTo>
+                              <a:cubicBezTo>
+                                <a:pt x="24480" y="435517"/>
+                                <a:pt x="599" y="405052"/>
+                                <a:pt x="0" y="363680"/>
+                              </a:cubicBezTo>
+                              <a:cubicBezTo>
+                                <a:pt x="1101" y="289317"/>
+                                <a:pt x="6010" y="176039"/>
+                                <a:pt x="0" y="72738"/>
+                              </a:cubicBezTo>
+                              <a:close/>
+                            </a:path>
+                          </a:pathLst>
+                        </a:custGeom>
+                        <a:noFill/>
+                        <a:ln>
+                          <a:solidFill>
+                            <a:srgbClr val="FFC000"/>
+                          </a:solidFill>
+                          <a:extLst>
+                            <a:ext uri="{C807C97D-BFC1-408E-A445-0C87EB9F89A2}">
+                              <ask:lineSketchStyleProps xmlns:ask="http://schemas.microsoft.com/office/drawing/2018/sketchyshapes" sd="2750918369">
+                                <a:prstGeom prst="roundRect">
+                                  <a:avLst/>
+                                </a:prstGeom>
+                                <ask:type>
+                                  <ask:lineSketchFreehand/>
+                                </ask:type>
+                              </ask:lineSketchStyleProps>
+                            </a:ext>
+                          </a:extLst>
+                        </a:ln>
+                      </wps:spPr>
+                      <wps:style>
+                        <a:lnRef idx="2">
+                          <a:schemeClr val="accent6"/>
+                        </a:lnRef>
+                        <a:fillRef idx="1">
+                          <a:schemeClr val="lt1"/>
+                        </a:fillRef>
+                        <a:effectRef idx="0">
+                          <a:schemeClr val="accent6"/>
+                        </a:effectRef>
+                        <a:fontRef idx="minor">
+                          <a:schemeClr val="dk1"/>
+                        </a:fontRef>
+                      </wps:style>
+                      <wps:bodyPr rot="0" spcFirstLastPara="0" vertOverflow="overflow" horzOverflow="overflow" vert="horz" wrap="square" lIns="91440" tIns="45720" rIns="91440" bIns="45720" numCol="1" spcCol="0" rtlCol="0" fromWordArt="0" anchor="ctr" anchorCtr="0" forceAA="0" compatLnSpc="1">
+                        <a:prstTxWarp prst="textNoShape">
+                          <a:avLst/>
+                        </a:prstTxWarp>
+                        <a:noAutofit/>
+                      </wps:bodyPr>
+                    </wps:wsp>
+                  </a:graphicData>
+                </a:graphic>
+              </wp:anchor>
+            </w:drawing>
+          </mc:Choice>
+          <mc:Fallback>
+            <w:pict>
+              <v:roundrect w14:anchorId="329DE51F" id="Rectangle: Rounded Corners 13" o:spid="_x0000_s1026" style="position:absolute;margin-left:148.35pt;margin-top:108.3pt;width:298.9pt;height:34.35pt;z-index:251664384;visibility:visible;mso-wrap-style:square;mso-wrap-distance-left:9pt;mso-wrap-distance-top:0;mso-wrap-distance-right:9pt;mso-wrap-distance-bottom:0;mso-position-horizontal:absolute;mso-position-horizontal-relative:text;mso-position-vertical:absolute;mso-position-vertical-relative:text;v-text-anchor:middle" arcsize="10923f" o:gfxdata="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" filled="f" strokecolor="#ffc000" strokeweight="1pt">
+                <v:stroke joinstyle="miter"/>
+              </v:roundrect>
+            </w:pict>
+          </mc:Fallback>
+        </mc:AlternateContent>
+      </w:r>
+      <w:r>
+        <w:rPr>
+          <w:noProof/>
+        </w:rPr>
+        <mc:AlternateContent>
+          <mc:Choice Requires="wps">
+            <w:drawing>
+              <wp:anchor distT="0" distB="0" distL="114300" distR="114300" simplePos="0" relativeHeight="251663360" behindDoc="0" locked="0" layoutInCell="1" allowOverlap="1" wp14:anchorId="5B2C3A77" wp14:editId="5845846F">
+                <wp:simplePos x="0" y="0"/>
+                <wp:positionH relativeFrom="column">
+                  <wp:posOffset>3217718</wp:posOffset>
+                </wp:positionH>
+                <wp:positionV relativeFrom="paragraph">
+                  <wp:posOffset>593553</wp:posOffset>
+                </wp:positionV>
+                <wp:extent cx="647700" cy="45719"/>
+                <wp:effectExtent l="0" t="57150" r="19050" b="88265"/>
+                <wp:wrapNone/>
+                <wp:docPr id="253557791" name="Straight Arrow Connector 12"/>
+                <wp:cNvGraphicFramePr/>
+                <a:graphic xmlns:a="http://schemas.openxmlformats.org/drawingml/2006/main">
+                  <a:graphicData uri="http://schemas.microsoft.com/office/word/2010/wordprocessingShape">
+                    <wps:wsp>
+                      <wps:cNvCnPr/>
+                      <wps:spPr>
+                        <a:xfrm flipH="1">
+                          <a:off x="0" y="0"/>
+                          <a:ext cx="647700" cy="45719"/>
+                        </a:xfrm>
+                        <a:prstGeom prst="straightConnector1">
+                          <a:avLst/>
+                        </a:prstGeom>
+                        <a:ln w="28575">
+                          <a:tailEnd type="triangle"/>
+                        </a:ln>
+                      </wps:spPr>
+                      <wps:style>
+                        <a:lnRef idx="1">
+                          <a:schemeClr val="accent2"/>
+                        </a:lnRef>
+                        <a:fillRef idx="0">
+                          <a:schemeClr val="accent2"/>
+                        </a:fillRef>
+                        <a:effectRef idx="0">
+                          <a:schemeClr val="accent2"/>
+                        </a:effectRef>
+                        <a:fontRef idx="minor">
+                          <a:schemeClr val="tx1"/>
+                        </a:fontRef>
+                      </wps:style>
+                      <wps:bodyPr/>
+                    </wps:wsp>
+                  </a:graphicData>
+                </a:graphic>
+                <wp14:sizeRelH relativeFrom="margin">
+                  <wp14:pctWidth>0</wp14:pctWidth>
+                </wp14:sizeRelH>
+                <wp14:sizeRelV relativeFrom="margin">
+                  <wp14:pctHeight>0</wp14:pctHeight>
+                </wp14:sizeRelV>
+              </wp:anchor>
+            </w:drawing>
+          </mc:Choice>
+          <mc:Fallback>
+            <w:pict>
+              <v:shape w14:anchorId="180E9AE3" id="Straight Arrow Connector 12" o:spid="_x0000_s1026" type="#_x0000_t32" style="position:absolute;margin-left:253.35pt;margin-top:46.75pt;width:51pt;height:3.6pt;flip:x;z-index:251663360;visibility:visible;mso-wrap-style:square;mso-width-percent:0;mso-height-percent:0;mso-wrap-distance-left:9pt;mso-wrap-distance-top:0;mso-wrap-distance-right:9pt;mso-wrap-distance-bottom:0;mso-position-horizontal:absolute;mso-position-horizontal-relative:text;mso-position-vertical:absolute;mso-position-vertical-relative:text;mso-width-percent:0;mso-height-percent:0;mso-width-relative:margin;mso-height-relative:margin" o:gfxdata="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" strokecolor="#e97132 [3205]" strokeweight="2.25pt">
+                <v:stroke endarrow="block" joinstyle="miter"/>
+              </v:shape>
+            </w:pict>
+          </mc:Fallback>
+        </mc:AlternateContent>
+      </w:r>
+      <w:r>
+        <w:rPr>
+          <w:noProof/>
+        </w:rPr>
+        <mc:AlternateContent>
+          <mc:Choice Requires="wps">
+            <w:drawing>
+              <wp:anchor distT="0" distB="0" distL="114300" distR="114300" simplePos="0" relativeHeight="251662336" behindDoc="0" locked="0" layoutInCell="1" allowOverlap="1" wp14:anchorId="4666EA44" wp14:editId="135A9C16">
+                <wp:simplePos x="0" y="0"/>
+                <wp:positionH relativeFrom="column">
+                  <wp:posOffset>883227</wp:posOffset>
+                </wp:positionH>
+                <wp:positionV relativeFrom="paragraph">
+                  <wp:posOffset>1174692</wp:posOffset>
+                </wp:positionV>
+                <wp:extent cx="855518" cy="628650"/>
+                <wp:effectExtent l="38100" t="19050" r="20955" b="38100"/>
+                <wp:wrapNone/>
+                <wp:docPr id="1592289115" name="Straight Arrow Connector 11"/>
+                <wp:cNvGraphicFramePr/>
+                <a:graphic xmlns:a="http://schemas.openxmlformats.org/drawingml/2006/main">
+                  <a:graphicData uri="http://schemas.microsoft.com/office/word/2010/wordprocessingShape">
+                    <wps:wsp>
+                      <wps:cNvCnPr/>
+                      <wps:spPr>
+                        <a:xfrm flipH="1">
+                          <a:off x="0" y="0"/>
+                          <a:ext cx="855518" cy="628650"/>
+                        </a:xfrm>
+                        <a:prstGeom prst="straightConnector1">
+                          <a:avLst/>
+                        </a:prstGeom>
+                        <a:ln w="28575">
+                          <a:tailEnd type="triangle"/>
+                        </a:ln>
+                      </wps:spPr>
+                      <wps:style>
+                        <a:lnRef idx="1">
+                          <a:schemeClr val="accent2"/>
+                        </a:lnRef>
+                        <a:fillRef idx="0">
+                          <a:schemeClr val="accent2"/>
+                        </a:fillRef>
+                        <a:effectRef idx="0">
+                          <a:schemeClr val="accent2"/>
+                        </a:effectRef>
+                        <a:fontRef idx="minor">
+                          <a:schemeClr val="tx1"/>
+                        </a:fontRef>
+                      </wps:style>
+                      <wps:bodyPr/>
+                    </wps:wsp>
+                  </a:graphicData>
+                </a:graphic>
+                <wp14:sizeRelH relativeFrom="margin">
+                  <wp14:pctWidth>0</wp14:pctWidth>
+                </wp14:sizeRelH>
+                <wp14:sizeRelV relativeFrom="margin">
+                  <wp14:pctHeight>0</wp14:pctHeight>
+                </wp14:sizeRelV>
+              </wp:anchor>
+            </w:drawing>
+          </mc:Choice>
+          <mc:Fallback>
+            <w:pict>
+              <v:shape w14:anchorId="1A26ABB6" id="Straight Arrow Connector 11" o:spid="_x0000_s1026" type="#_x0000_t32" style="position:absolute;margin-left:69.55pt;margin-top:92.5pt;width:67.35pt;height:49.5pt;flip:x;z-index:251662336;visibility:visible;mso-wrap-style:square;mso-width-percent:0;mso-height-percent:0;mso-wrap-distance-left:9pt;mso-wrap-distance-top:0;mso-wrap-distance-right:9pt;mso-wrap-distance-bottom:0;mso-position-horizontal:absolute;mso-position-horizontal-relative:text;mso-position-vertical:absolute;mso-position-vertical-relative:text;mso-width-percent:0;mso-height-percent:0;mso-width-relative:margin;mso-height-relative:margin" o:gfxdata="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" strokecolor="#e97132 [3205]" strokeweight="2.25pt">
+                <v:stroke endarrow="block" joinstyle="miter"/>
+              </v:shape>
+            </w:pict>
+          </mc:Fallback>
+        </mc:AlternateContent>
+      </w:r>
+      <w:r>
+        <w:drawing>
+          <wp:inline distT="0" distB="0" distL="0" distR="0" wp14:anchorId="697F396D" wp14:editId="5BE12769">
+            <wp:extent cx="1427018" cy="2364093"/>
+            <wp:effectExtent l="0" t="0" r="1905" b="0"/>
+            <wp:docPr id="625805049" name="Picture 1" descr="A screenshot of a computer&#10;&#10;Description automatically generated"/>
+            <wp:cNvGraphicFramePr>
+              <a:graphicFrameLocks xmlns:a="http://schemas.openxmlformats.org/drawingml/2006/main" noChangeAspect="1"/>
+            </wp:cNvGraphicFramePr>
+            <a:graphic xmlns:a="http://schemas.openxmlformats.org/drawingml/2006/main">
+              <a:graphicData uri="http://schemas.openxmlformats.org/drawingml/2006/picture">
+                <pic:pic xmlns:pic="http://schemas.openxmlformats.org/drawingml/2006/picture">
+                  <pic:nvPicPr>
+                    <pic:cNvPr id="625805049" name="Picture 1" descr="A screenshot of a computer&#10;&#10;Description automatically generated"/>
+                    <pic:cNvPicPr/>
+                  </pic:nvPicPr>
+                  <pic:blipFill>
+                    <a:blip r:embed="rId12"/>
+                    <a:stretch>
+                      <a:fillRect/>
+                    </a:stretch>
+                  </pic:blipFill>
+                  <pic:spPr>
+                    <a:xfrm>
+                      <a:off x="0" y="0"/>
+                      <a:ext cx="1435555" cy="2378237"/>
+                    </a:xfrm>
+                    <a:prstGeom prst="rect">
+                      <a:avLst/>
+                    </a:prstGeom>
+                  </pic:spPr>
+                </pic:pic>
+              </a:graphicData>
+            </a:graphic>
+          </wp:inline>
+        </w:drawing>
+      </w:r>
+      <w:r>
+        <w:rPr>
+          <w:noProof/>
+        </w:rPr>
+        <w:t xml:space="preserve"> </w:t>
+      </w:r>
+      <w:r>
+        <w:rPr>
+          <w:noProof/>
+        </w:rPr>
+        <w:t xml:space="preserve">           </w:t>
+      </w:r>
+      <w:r>
+        <w:drawing>
+          <wp:inline distT="0" distB="0" distL="0" distR="0" wp14:anchorId="7B60666E" wp14:editId="40F61DB6">
+            <wp:extent cx="3680616" cy="2272146"/>
+            <wp:effectExtent l="0" t="0" r="0" b="0"/>
+            <wp:docPr id="1417065811" name="Picture 1" descr="A screenshot of a computer&#10;&#10;Description automatically generated"/>
+            <wp:cNvGraphicFramePr>
+              <a:graphicFrameLocks xmlns:a="http://schemas.openxmlformats.org/drawingml/2006/main" noChangeAspect="1"/>
+            </wp:cNvGraphicFramePr>
+            <a:graphic xmlns:a="http://schemas.openxmlformats.org/drawingml/2006/main">
+              <a:graphicData uri="http://schemas.openxmlformats.org/drawingml/2006/picture">
+                <pic:pic xmlns:pic="http://schemas.openxmlformats.org/drawingml/2006/picture">
+                  <pic:nvPicPr>
+                    <pic:cNvPr id="1417065811" name="Picture 1" descr="A screenshot of a computer&#10;&#10;Description automatically generated"/>
+                    <pic:cNvPicPr/>
+                  </pic:nvPicPr>
+                  <pic:blipFill>
+                    <a:blip r:embed="rId13"/>
+                    <a:stretch>
+                      <a:fillRect/>
+                    </a:stretch>
+                  </pic:blipFill>
+                  <pic:spPr>
+                    <a:xfrm>
+                      <a:off x="0" y="0"/>
+                      <a:ext cx="3700759" cy="2284581"/>
+                    </a:xfrm>
+                    <a:prstGeom prst="rect">
+                      <a:avLst/>
+                    </a:prstGeom>
+                  </pic:spPr>
+                </pic:pic>
+              </a:graphicData>
+            </a:graphic>
+          </wp:inline>
+        </w:drawing>
+      </w:r>
+    </w:p>
+    <w:p>
+      <w:pPr>
+        <w:jc w:val="center"/>
+      </w:pPr>
+    </w:p>
+    <w:p>
+      <w:pPr>
+        <w:numPr>
+          <w:ilvl w:val="1"/>
+          <w:numId w:val="12"/>
+        </w:numPr>
+      </w:pPr>
+      <w:r>
+        <w:lastRenderedPageBreak/>
+        <w:t>Click on Format at the bottom right of the dialog box and choose green and then OK.</w:t>
+      </w:r>
+    </w:p>
+    <w:p>
+      <w:pPr>
+        <w:jc w:val="center"/>
+      </w:pPr>
+      <w:r>
+        <w:rPr>
+          <w:noProof/>
+        </w:rPr>
+        <mc:AlternateContent>
+          <mc:Choice Requires="wps">
+            <w:drawing>
+              <wp:anchor distT="0" distB="0" distL="114300" distR="114300" simplePos="0" relativeHeight="251666432" behindDoc="0" locked="0" layoutInCell="1" allowOverlap="1" wp14:anchorId="6CCB9B05" wp14:editId="3B19EB24">
+                <wp:simplePos x="0" y="0"/>
+                <wp:positionH relativeFrom="column">
+                  <wp:posOffset>3311236</wp:posOffset>
+                </wp:positionH>
+                <wp:positionV relativeFrom="paragraph">
+                  <wp:posOffset>480868</wp:posOffset>
+                </wp:positionV>
+                <wp:extent cx="879764" cy="249382"/>
+                <wp:effectExtent l="38100" t="19050" r="15875" b="55880"/>
+                <wp:wrapNone/>
+                <wp:docPr id="1146382717" name="Straight Arrow Connector 15"/>
+                <wp:cNvGraphicFramePr/>
+                <a:graphic xmlns:a="http://schemas.openxmlformats.org/drawingml/2006/main">
+                  <a:graphicData uri="http://schemas.microsoft.com/office/word/2010/wordprocessingShape">
+                    <wps:wsp>
+                      <wps:cNvCnPr/>
+                      <wps:spPr>
+                        <a:xfrm flipH="1">
+                          <a:off x="0" y="0"/>
+                          <a:ext cx="879764" cy="249382"/>
+                        </a:xfrm>
+                        <a:prstGeom prst="straightConnector1">
+                          <a:avLst/>
+                        </a:prstGeom>
+                        <a:ln w="28575">
+                          <a:solidFill>
+                            <a:schemeClr val="accent2"/>
+                          </a:solidFill>
+                          <a:tailEnd type="triangle"/>
+                        </a:ln>
+                      </wps:spPr>
+                      <wps:style>
+                        <a:lnRef idx="1">
+                          <a:schemeClr val="accent2"/>
+                        </a:lnRef>
+                        <a:fillRef idx="0">
+                          <a:schemeClr val="accent2"/>
+                        </a:fillRef>
+                        <a:effectRef idx="0">
+                          <a:schemeClr val="accent2"/>
+                        </a:effectRef>
+                        <a:fontRef idx="minor">
+                          <a:schemeClr val="tx1"/>
+                        </a:fontRef>
+                      </wps:style>
+                      <wps:bodyPr/>
+                    </wps:wsp>
+                  </a:graphicData>
+                </a:graphic>
+              </wp:anchor>
+            </w:drawing>
+          </mc:Choice>
+          <mc:Fallback>
+            <w:pict>
+              <v:shape w14:anchorId="4219CE09" id="Straight Arrow Connector 15" o:spid="_x0000_s1026" type="#_x0000_t32" style="position:absolute;margin-left:260.75pt;margin-top:37.85pt;width:69.25pt;height:19.65pt;flip:x;z-index:251666432;visibility:visible;mso-wrap-style:square;mso-wrap-distance-left:9pt;mso-wrap-distance-top:0;mso-wrap-distance-right:9pt;mso-wrap-distance-bottom:0;mso-position-horizontal:absolute;mso-position-horizontal-relative:text;mso-position-vertical:absolute;mso-position-vertical-relative:text" o:gfxdata="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" strokecolor="#e97132 [3205]" strokeweight="2.25pt">
+                <v:stroke endarrow="block" joinstyle="miter"/>
+              </v:shape>
+            </w:pict>
+          </mc:Fallback>
+        </mc:AlternateContent>
+      </w:r>
+      <w:r>
+        <w:drawing>
+          <wp:inline distT="0" distB="0" distL="0" distR="0" wp14:anchorId="1FCB0333" wp14:editId="73A87099">
+            <wp:extent cx="1586345" cy="1764808"/>
+            <wp:effectExtent l="0" t="0" r="0" b="6985"/>
+            <wp:docPr id="1816319286" name="Picture 1" descr="A screenshot of a computer&#10;&#10;Description automatically generated"/>
+            <wp:cNvGraphicFramePr>
+              <a:graphicFrameLocks xmlns:a="http://schemas.openxmlformats.org/drawingml/2006/main" noChangeAspect="1"/>
+            </wp:cNvGraphicFramePr>
+            <a:graphic xmlns:a="http://schemas.openxmlformats.org/drawingml/2006/main">
+              <a:graphicData uri="http://schemas.openxmlformats.org/drawingml/2006/picture">
+                <pic:pic xmlns:pic="http://schemas.openxmlformats.org/drawingml/2006/picture">
+                  <pic:nvPicPr>
+                    <pic:cNvPr id="1816319286" name="Picture 1" descr="A screenshot of a computer&#10;&#10;Description automatically generated"/>
+                    <pic:cNvPicPr/>
+                  </pic:nvPicPr>
+                  <pic:blipFill>
+                    <a:blip r:embed="rId14"/>
+                    <a:stretch>
+                      <a:fillRect/>
+                    </a:stretch>
+                  </pic:blipFill>
+                  <pic:spPr>
+                    <a:xfrm>
+                      <a:off x="0" y="0"/>
+                      <a:ext cx="1601811" cy="1782013"/>
+                    </a:xfrm>
+                    <a:prstGeom prst="rect">
+                      <a:avLst/>
+                    </a:prstGeom>
+                  </pic:spPr>
+                </pic:pic>
+              </a:graphicData>
+            </a:graphic>
+          </wp:inline>
+        </w:drawing>
       </w:r>
     </w:p>
     <w:p>
@@ -1093,10 +2430,30 @@
           <w:b/>
           <w:bCs/>
         </w:rPr>
-        <w:t>Calculate the percentage of desserts</w:t>
-      </w:r>
-      <w:r>
-        <w:t xml:space="preserve"> that are rated above 4.5. Use the COUNTIF and COUNTA functions to determine the number and percentage.</w:t>
+        <w:t xml:space="preserve">Calculate the </w:t>
+      </w:r>
+      <w:r>
+        <w:rPr>
+          <w:b/>
+          <w:bCs/>
+        </w:rPr>
+        <w:t>number</w:t>
+      </w:r>
+      <w:r>
+        <w:rPr>
+          <w:b/>
+          <w:bCs/>
+        </w:rPr>
+        <w:t xml:space="preserve"> of desserts</w:t>
+      </w:r>
+      <w:r>
+        <w:t xml:space="preserve"> that are rated above 4.5. Use the COUNTIF</w:t>
+      </w:r>
+      <w:r>
+        <w:t>S</w:t>
+      </w:r>
+      <w:r>
+        <w:t xml:space="preserve"> function to determine the number.</w:t>
       </w:r>
     </w:p>
     <w:p>
@@ -1221,6 +2578,7 @@
       </w:pPr>
       <w:bookmarkStart w:id="5" w:name="_Toc173423332"/>
       <w:r>
+        <w:lastRenderedPageBreak/>
         <w:t>7</w:t>
       </w:r>
       <w:r>
@@ -1270,13 +2628,15 @@
       </w:pPr>
       <w:bookmarkStart w:id="6" w:name="_Toc173423333"/>
       <w:r>
-        <w:lastRenderedPageBreak/>
         <w:t>8</w:t>
       </w:r>
       <w:r>
         <w:t>. What-If Analysis</w:t>
       </w:r>
       <w:bookmarkEnd w:id="6"/>
+      <w:r>
+        <w:t xml:space="preserve"> (Desktop only)</w:t>
+      </w:r>
     </w:p>
     <w:p>
       <w:pPr>
@@ -5263,7 +6623,7 @@
   <w:style w:type="paragraph" w:default="1" w:styleId="Normal">
     <w:name w:val="Normal"/>
     <w:qFormat/>
-    <w:rsid w:val="009676B2"/>
+    <w:rsid w:val="00697CF7"/>
   </w:style>
   <w:style w:type="paragraph" w:styleId="Heading1">
     <w:name w:val="heading 1"/>

</xml_diff>

<commit_message>
Updated Dessert Instructions file
</commit_message>
<xml_diff>
--- a/6 Excel_Consolidation_Exercises/Dessert Shop Analysis Instructions.docx
+++ b/6 Excel_Consolidation_Exercises/Dessert Shop Analysis Instructions.docx
@@ -1195,7 +1195,7 @@
           </mc:Choice>
           <mc:Fallback>
             <w:pict>
-              <v:shapetype w14:anchorId="74569BFF" id="_x0000_t32" coordsize="21600,21600" o:spt="32" o:oned="t" path="m,l21600,21600e" filled="f">
+              <v:shapetype w14:anchorId="4A0D1B14" id="_x0000_t32" coordsize="21600,21600" o:spt="32" o:oned="t" path="m,l21600,21600e" filled="f">
                 <v:path arrowok="t" fillok="f" o:connecttype="none"/>
                 <o:lock v:ext="edit" shapetype="t"/>
               </v:shapetype>
@@ -1418,7 +1418,7 @@
           </mc:Choice>
           <mc:Fallback>
             <w:pict>
-              <v:shape w14:anchorId="2DCECD13" id="Straight Arrow Connector 9" o:spid="_x0000_s1026" type="#_x0000_t32" style="position:absolute;margin-left:369.8pt;margin-top:80.65pt;width:79.1pt;height:34.9pt;flip:x;z-index:251660288;visibility:visible;mso-wrap-style:square;mso-wrap-distance-left:9pt;mso-wrap-distance-top:0;mso-wrap-distance-right:9pt;mso-wrap-distance-bottom:0;mso-position-horizontal:absolute;mso-position-horizontal-relative:text;mso-position-vertical:absolute;mso-position-vertical-relative:text" o:gfxdata="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" strokecolor="#e97132 [3205]" strokeweight="2.25pt">
+              <v:shape w14:anchorId="19A906CF" id="Straight Arrow Connector 9" o:spid="_x0000_s1026" type="#_x0000_t32" style="position:absolute;margin-left:369.8pt;margin-top:80.65pt;width:79.1pt;height:34.9pt;flip:x;z-index:251660288;visibility:visible;mso-wrap-style:square;mso-wrap-distance-left:9pt;mso-wrap-distance-top:0;mso-wrap-distance-right:9pt;mso-wrap-distance-bottom:0;mso-position-horizontal:absolute;mso-position-horizontal-relative:text;mso-position-vertical:absolute;mso-position-vertical-relative:text" o:gfxdata="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" strokecolor="#e97132 [3205]" strokeweight="2.25pt">
                 <v:stroke endarrow="block" joinstyle="miter"/>
               </v:shape>
             </w:pict>
@@ -1484,7 +1484,7 @@
           </mc:Choice>
           <mc:Fallback>
             <w:pict>
-              <v:shape w14:anchorId="372F5AE5" id="Straight Arrow Connector 7" o:spid="_x0000_s1026" type="#_x0000_t32" style="position:absolute;margin-left:120pt;margin-top:16.85pt;width:51.25pt;height:57.25pt;z-index:251659264;visibility:visible;mso-wrap-style:square;mso-wrap-distance-left:9pt;mso-wrap-distance-top:0;mso-wrap-distance-right:9pt;mso-wrap-distance-bottom:0;mso-position-horizontal:absolute;mso-position-horizontal-relative:text;mso-position-vertical:absolute;mso-position-vertical-relative:text" o:gfxdata="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" strokecolor="#e97132 [3205]" strokeweight="2.25pt">
+              <v:shape w14:anchorId="053A60FE" id="Straight Arrow Connector 7" o:spid="_x0000_s1026" type="#_x0000_t32" style="position:absolute;margin-left:120pt;margin-top:16.85pt;width:51.25pt;height:57.25pt;z-index:251659264;visibility:visible;mso-wrap-style:square;mso-wrap-distance-left:9pt;mso-wrap-distance-top:0;mso-wrap-distance-right:9pt;mso-wrap-distance-bottom:0;mso-position-horizontal:absolute;mso-position-horizontal-relative:text;mso-position-vertical:absolute;mso-position-vertical-relative:text" o:gfxdata="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" strokecolor="#e97132 [3205]" strokeweight="2.25pt">
                 <v:stroke endarrow="block" joinstyle="miter"/>
               </v:shape>
             </w:pict>
@@ -1715,7 +1715,7 @@
           </mc:Choice>
           <mc:Fallback>
             <w:pict>
-              <v:shape w14:anchorId="2958914F" id="Straight Arrow Connector 14" o:spid="_x0000_s1026" type="#_x0000_t32" style="position:absolute;margin-left:435.8pt;margin-top:142.55pt;width:32.75pt;height:12.7pt;flip:x;z-index:251665408;visibility:visible;mso-wrap-style:square;mso-wrap-distance-left:9pt;mso-wrap-distance-top:0;mso-wrap-distance-right:9pt;mso-wrap-distance-bottom:0;mso-position-horizontal:absolute;mso-position-horizontal-relative:text;mso-position-vertical:absolute;mso-position-vertical-relative:text" o:gfxdata="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" strokecolor="#e97132 [3205]" strokeweight="2.25pt">
+              <v:shape w14:anchorId="7D8A470F" id="Straight Arrow Connector 14" o:spid="_x0000_s1026" type="#_x0000_t32" style="position:absolute;margin-left:435.8pt;margin-top:142.55pt;width:32.75pt;height:12.7pt;flip:x;z-index:251665408;visibility:visible;mso-wrap-style:square;mso-wrap-distance-left:9pt;mso-wrap-distance-top:0;mso-wrap-distance-right:9pt;mso-wrap-distance-bottom:0;mso-position-horizontal:absolute;mso-position-horizontal-relative:text;mso-position-vertical:absolute;mso-position-vertical-relative:text" o:gfxdata="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" strokecolor="#e97132 [3205]" strokeweight="2.25pt">
                 <v:stroke endarrow="block" joinstyle="miter"/>
               </v:shape>
             </w:pict>
@@ -1990,7 +1990,7 @@
           </mc:Choice>
           <mc:Fallback>
             <w:pict>
-              <v:roundrect w14:anchorId="329DE51F" id="Rectangle: Rounded Corners 13" o:spid="_x0000_s1026" style="position:absolute;margin-left:148.35pt;margin-top:108.3pt;width:298.9pt;height:34.35pt;z-index:251664384;visibility:visible;mso-wrap-style:square;mso-wrap-distance-left:9pt;mso-wrap-distance-top:0;mso-wrap-distance-right:9pt;mso-wrap-distance-bottom:0;mso-position-horizontal:absolute;mso-position-horizontal-relative:text;mso-position-vertical:absolute;mso-position-vertical-relative:text;v-text-anchor:middle" arcsize="10923f" o:gfxdata="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" filled="f" strokecolor="#ffc000" strokeweight="1pt">
+              <v:roundrect w14:anchorId="64AB0D6E" id="Rectangle: Rounded Corners 13" o:spid="_x0000_s1026" style="position:absolute;margin-left:148.35pt;margin-top:108.3pt;width:298.9pt;height:34.35pt;z-index:251664384;visibility:visible;mso-wrap-style:square;mso-wrap-distance-left:9pt;mso-wrap-distance-top:0;mso-wrap-distance-right:9pt;mso-wrap-distance-bottom:0;mso-position-horizontal:absolute;mso-position-horizontal-relative:text;mso-position-vertical:absolute;mso-position-vertical-relative:text;v-text-anchor:middle" arcsize="10923f" o:gfxdata="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" filled="f" strokecolor="#ffc000" strokeweight="1pt">
                 <v:stroke joinstyle="miter"/>
               </v:roundrect>
             </w:pict>
@@ -2062,7 +2062,7 @@
           </mc:Choice>
           <mc:Fallback>
             <w:pict>
-              <v:shape w14:anchorId="180E9AE3" id="Straight Arrow Connector 12" o:spid="_x0000_s1026" type="#_x0000_t32" style="position:absolute;margin-left:253.35pt;margin-top:46.75pt;width:51pt;height:3.6pt;flip:x;z-index:251663360;visibility:visible;mso-wrap-style:square;mso-width-percent:0;mso-height-percent:0;mso-wrap-distance-left:9pt;mso-wrap-distance-top:0;mso-wrap-distance-right:9pt;mso-wrap-distance-bottom:0;mso-position-horizontal:absolute;mso-position-horizontal-relative:text;mso-position-vertical:absolute;mso-position-vertical-relative:text;mso-width-percent:0;mso-height-percent:0;mso-width-relative:margin;mso-height-relative:margin" o:gfxdata="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" strokecolor="#e97132 [3205]" strokeweight="2.25pt">
+              <v:shape w14:anchorId="735ECAE3" id="Straight Arrow Connector 12" o:spid="_x0000_s1026" type="#_x0000_t32" style="position:absolute;margin-left:253.35pt;margin-top:46.75pt;width:51pt;height:3.6pt;flip:x;z-index:251663360;visibility:visible;mso-wrap-style:square;mso-width-percent:0;mso-height-percent:0;mso-wrap-distance-left:9pt;mso-wrap-distance-top:0;mso-wrap-distance-right:9pt;mso-wrap-distance-bottom:0;mso-position-horizontal:absolute;mso-position-horizontal-relative:text;mso-position-vertical:absolute;mso-position-vertical-relative:text;mso-width-percent:0;mso-height-percent:0;mso-width-relative:margin;mso-height-relative:margin" o:gfxdata="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" strokecolor="#e97132 [3205]" strokeweight="2.25pt">
                 <v:stroke endarrow="block" joinstyle="miter"/>
               </v:shape>
             </w:pict>
@@ -2134,7 +2134,7 @@
           </mc:Choice>
           <mc:Fallback>
             <w:pict>
-              <v:shape w14:anchorId="1A26ABB6" id="Straight Arrow Connector 11" o:spid="_x0000_s1026" type="#_x0000_t32" style="position:absolute;margin-left:69.55pt;margin-top:92.5pt;width:67.35pt;height:49.5pt;flip:x;z-index:251662336;visibility:visible;mso-wrap-style:square;mso-width-percent:0;mso-height-percent:0;mso-wrap-distance-left:9pt;mso-wrap-distance-top:0;mso-wrap-distance-right:9pt;mso-wrap-distance-bottom:0;mso-position-horizontal:absolute;mso-position-horizontal-relative:text;mso-position-vertical:absolute;mso-position-vertical-relative:text;mso-width-percent:0;mso-height-percent:0;mso-width-relative:margin;mso-height-relative:margin" o:gfxdata="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" strokecolor="#e97132 [3205]" strokeweight="2.25pt">
+              <v:shape w14:anchorId="5498292E" id="Straight Arrow Connector 11" o:spid="_x0000_s1026" type="#_x0000_t32" style="position:absolute;margin-left:69.55pt;margin-top:92.5pt;width:67.35pt;height:49.5pt;flip:x;z-index:251662336;visibility:visible;mso-wrap-style:square;mso-width-percent:0;mso-height-percent:0;mso-wrap-distance-left:9pt;mso-wrap-distance-top:0;mso-wrap-distance-right:9pt;mso-wrap-distance-bottom:0;mso-position-horizontal:absolute;mso-position-horizontal-relative:text;mso-position-vertical:absolute;mso-position-vertical-relative:text;mso-width-percent:0;mso-height-percent:0;mso-width-relative:margin;mso-height-relative:margin" o:gfxdata="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" strokecolor="#e97132 [3205]" strokeweight="2.25pt">
                 <v:stroke endarrow="block" joinstyle="miter"/>
               </v:shape>
             </w:pict>
@@ -2311,7 +2311,7 @@
           </mc:Choice>
           <mc:Fallback>
             <w:pict>
-              <v:shape w14:anchorId="4219CE09" id="Straight Arrow Connector 15" o:spid="_x0000_s1026" type="#_x0000_t32" style="position:absolute;margin-left:260.75pt;margin-top:37.85pt;width:69.25pt;height:19.65pt;flip:x;z-index:251666432;visibility:visible;mso-wrap-style:square;mso-wrap-distance-left:9pt;mso-wrap-distance-top:0;mso-wrap-distance-right:9pt;mso-wrap-distance-bottom:0;mso-position-horizontal:absolute;mso-position-horizontal-relative:text;mso-position-vertical:absolute;mso-position-vertical-relative:text" o:gfxdata="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" strokecolor="#e97132 [3205]" strokeweight="2.25pt">
+              <v:shape w14:anchorId="71CF0B42" id="Straight Arrow Connector 15" o:spid="_x0000_s1026" type="#_x0000_t32" style="position:absolute;margin-left:260.75pt;margin-top:37.85pt;width:69.25pt;height:19.65pt;flip:x;z-index:251666432;visibility:visible;mso-wrap-style:square;mso-wrap-distance-left:9pt;mso-wrap-distance-top:0;mso-wrap-distance-right:9pt;mso-wrap-distance-bottom:0;mso-position-horizontal:absolute;mso-position-horizontal-relative:text;mso-position-vertical:absolute;mso-position-vertical-relative:text" o:gfxdata="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" strokecolor="#e97132 [3205]" strokeweight="2.25pt">
                 <v:stroke endarrow="block" joinstyle="miter"/>
               </v:shape>
             </w:pict>
@@ -2404,6 +2404,74 @@
       <w:r>
         <w:t>: For the shop to remain profitable, each dessert must generate at least £300 in revenue. In a new column Profitable, use a formula to mark each dessert as "Yes" or "No" based on this criterion.</w:t>
       </w:r>
+      <w:r>
+        <w:t xml:space="preserve"> </w:t>
+      </w:r>
+      <w:r>
+        <w:rPr>
+          <w:i/>
+          <w:iCs/>
+        </w:rPr>
+        <w:t xml:space="preserve">Hint: You can go to </w:t>
+      </w:r>
+      <w:r>
+        <w:rPr>
+          <w:b/>
+          <w:bCs/>
+          <w:i/>
+          <w:iCs/>
+        </w:rPr>
+        <w:t>Formulas &gt; Logical &gt; IF</w:t>
+      </w:r>
+      <w:r>
+        <w:rPr>
+          <w:i/>
+          <w:iCs/>
+        </w:rPr>
+        <w:t xml:space="preserve"> wizard to enter this formula as shown below…</w:t>
+      </w:r>
+    </w:p>
+    <w:p>
+      <w:pPr>
+        <w:ind w:left="720"/>
+      </w:pPr>
+      <w:r>
+        <w:drawing>
+          <wp:inline distT="0" distB="0" distL="0" distR="0" wp14:anchorId="5B0D4507" wp14:editId="414DD81A">
+            <wp:extent cx="5731510" cy="2446020"/>
+            <wp:effectExtent l="0" t="0" r="2540" b="0"/>
+            <wp:docPr id="49948657" name="Picture 1" descr="A screenshot of a computer&#10;&#10;Description automatically generated"/>
+            <wp:cNvGraphicFramePr>
+              <a:graphicFrameLocks xmlns:a="http://schemas.openxmlformats.org/drawingml/2006/main" noChangeAspect="1"/>
+            </wp:cNvGraphicFramePr>
+            <a:graphic xmlns:a="http://schemas.openxmlformats.org/drawingml/2006/main">
+              <a:graphicData uri="http://schemas.openxmlformats.org/drawingml/2006/picture">
+                <pic:pic xmlns:pic="http://schemas.openxmlformats.org/drawingml/2006/picture">
+                  <pic:nvPicPr>
+                    <pic:cNvPr id="49948657" name="Picture 1" descr="A screenshot of a computer&#10;&#10;Description automatically generated"/>
+                    <pic:cNvPicPr/>
+                  </pic:nvPicPr>
+                  <pic:blipFill>
+                    <a:blip r:embed="rId15"/>
+                    <a:stretch>
+                      <a:fillRect/>
+                    </a:stretch>
+                  </pic:blipFill>
+                  <pic:spPr>
+                    <a:xfrm>
+                      <a:off x="0" y="0"/>
+                      <a:ext cx="5731510" cy="2446020"/>
+                    </a:xfrm>
+                    <a:prstGeom prst="rect">
+                      <a:avLst/>
+                    </a:prstGeom>
+                  </pic:spPr>
+                </pic:pic>
+              </a:graphicData>
+            </a:graphic>
+          </wp:inline>
+        </w:drawing>
+      </w:r>
     </w:p>
     <w:p>
       <w:pPr>
@@ -2426,11 +2494,27 @@
         </w:numPr>
       </w:pPr>
       <w:r>
+        <w:t>I</w:t>
+      </w:r>
+      <w:r>
+        <w:t>n a new cell to the right or below your table</w:t>
+      </w:r>
+      <w:r>
+        <w:t>,</w:t>
+      </w:r>
+      <w:r>
         <w:rPr>
           <w:b/>
           <w:bCs/>
         </w:rPr>
-        <w:t xml:space="preserve">Calculate the </w:t>
+        <w:t xml:space="preserve"> c</w:t>
+      </w:r>
+      <w:r>
+        <w:rPr>
+          <w:b/>
+          <w:bCs/>
+        </w:rPr>
+        <w:t xml:space="preserve">alculate the </w:t>
       </w:r>
       <w:r>
         <w:rPr>
@@ -2455,6 +2539,15 @@
       <w:r>
         <w:t xml:space="preserve"> function to determine the number.</w:t>
       </w:r>
+      <w:r>
+        <w:t xml:space="preserve">  </w:t>
+      </w:r>
+      <w:r>
+        <w:t>=COUNTIFS([CUSTOMER RATING], "&gt;4.5"</w:t>
+      </w:r>
+      <w:r>
+        <w:t>)</w:t>
+      </w:r>
     </w:p>
     <w:p>
       <w:pPr>
@@ -2462,6 +2555,7 @@
       </w:pPr>
       <w:bookmarkStart w:id="3" w:name="_Toc173423330"/>
       <w:r>
+        <w:lastRenderedPageBreak/>
         <w:t>5</w:t>
       </w:r>
       <w:r>
@@ -2578,7 +2672,6 @@
       </w:pPr>
       <w:bookmarkStart w:id="5" w:name="_Toc173423332"/>
       <w:r>
-        <w:lastRenderedPageBreak/>
         <w:t>7</w:t>
       </w:r>
       <w:r>
@@ -2778,6 +2871,7 @@
       </w:pPr>
       <w:bookmarkStart w:id="10" w:name="_Toc173423337"/>
       <w:r>
+        <w:lastRenderedPageBreak/>
         <w:t>1</w:t>
       </w:r>
       <w:r>
@@ -7183,6 +7277,17 @@
       <w:u w:val="single"/>
     </w:rPr>
   </w:style>
+  <w:style w:type="paragraph" w:styleId="NormalWeb">
+    <w:name w:val="Normal (Web)"/>
+    <w:basedOn w:val="Normal"/>
+    <w:uiPriority w:val="99"/>
+    <w:semiHidden/>
+    <w:unhideWhenUsed/>
+    <w:rsid w:val="008815F5"/>
+    <w:rPr>
+      <w:rFonts w:ascii="Times New Roman" w:hAnsi="Times New Roman" w:cs="Times New Roman"/>
+    </w:rPr>
+  </w:style>
 </w:styles>
 </file>
 

</xml_diff>

<commit_message>
Revised Dessert Instructions and added second dataset
</commit_message>
<xml_diff>
--- a/6 Excel_Consolidation_Exercises/Dessert Shop Analysis Instructions.docx
+++ b/6 Excel_Consolidation_Exercises/Dessert Shop Analysis Instructions.docx
@@ -1195,7 +1195,7 @@
           </mc:Choice>
           <mc:Fallback>
             <w:pict>
-              <v:shapetype w14:anchorId="4A0D1B14" id="_x0000_t32" coordsize="21600,21600" o:spt="32" o:oned="t" path="m,l21600,21600e" filled="f">
+              <v:shapetype w14:anchorId="2CEF468B" id="_x0000_t32" coordsize="21600,21600" o:spt="32" o:oned="t" path="m,l21600,21600e" filled="f">
                 <v:path arrowok="t" fillok="f" o:connecttype="none"/>
                 <o:lock v:ext="edit" shapetype="t"/>
               </v:shapetype>
@@ -1418,7 +1418,7 @@
           </mc:Choice>
           <mc:Fallback>
             <w:pict>
-              <v:shape w14:anchorId="19A906CF" id="Straight Arrow Connector 9" o:spid="_x0000_s1026" type="#_x0000_t32" style="position:absolute;margin-left:369.8pt;margin-top:80.65pt;width:79.1pt;height:34.9pt;flip:x;z-index:251660288;visibility:visible;mso-wrap-style:square;mso-wrap-distance-left:9pt;mso-wrap-distance-top:0;mso-wrap-distance-right:9pt;mso-wrap-distance-bottom:0;mso-position-horizontal:absolute;mso-position-horizontal-relative:text;mso-position-vertical:absolute;mso-position-vertical-relative:text" o:gfxdata="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" strokecolor="#e97132 [3205]" strokeweight="2.25pt">
+              <v:shape w14:anchorId="44AA9EF9" id="Straight Arrow Connector 9" o:spid="_x0000_s1026" type="#_x0000_t32" style="position:absolute;margin-left:369.8pt;margin-top:80.65pt;width:79.1pt;height:34.9pt;flip:x;z-index:251660288;visibility:visible;mso-wrap-style:square;mso-wrap-distance-left:9pt;mso-wrap-distance-top:0;mso-wrap-distance-right:9pt;mso-wrap-distance-bottom:0;mso-position-horizontal:absolute;mso-position-horizontal-relative:text;mso-position-vertical:absolute;mso-position-vertical-relative:text" o:gfxdata="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" strokecolor="#e97132 [3205]" strokeweight="2.25pt">
                 <v:stroke endarrow="block" joinstyle="miter"/>
               </v:shape>
             </w:pict>
@@ -1484,7 +1484,7 @@
           </mc:Choice>
           <mc:Fallback>
             <w:pict>
-              <v:shape w14:anchorId="053A60FE" id="Straight Arrow Connector 7" o:spid="_x0000_s1026" type="#_x0000_t32" style="position:absolute;margin-left:120pt;margin-top:16.85pt;width:51.25pt;height:57.25pt;z-index:251659264;visibility:visible;mso-wrap-style:square;mso-wrap-distance-left:9pt;mso-wrap-distance-top:0;mso-wrap-distance-right:9pt;mso-wrap-distance-bottom:0;mso-position-horizontal:absolute;mso-position-horizontal-relative:text;mso-position-vertical:absolute;mso-position-vertical-relative:text" o:gfxdata="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" strokecolor="#e97132 [3205]" strokeweight="2.25pt">
+              <v:shape w14:anchorId="79E55F2F" id="Straight Arrow Connector 7" o:spid="_x0000_s1026" type="#_x0000_t32" style="position:absolute;margin-left:120pt;margin-top:16.85pt;width:51.25pt;height:57.25pt;z-index:251659264;visibility:visible;mso-wrap-style:square;mso-wrap-distance-left:9pt;mso-wrap-distance-top:0;mso-wrap-distance-right:9pt;mso-wrap-distance-bottom:0;mso-position-horizontal:absolute;mso-position-horizontal-relative:text;mso-position-vertical:absolute;mso-position-vertical-relative:text" o:gfxdata="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" strokecolor="#e97132 [3205]" strokeweight="2.25pt">
                 <v:stroke endarrow="block" joinstyle="miter"/>
               </v:shape>
             </w:pict>
@@ -1715,7 +1715,7 @@
           </mc:Choice>
           <mc:Fallback>
             <w:pict>
-              <v:shape w14:anchorId="7D8A470F" id="Straight Arrow Connector 14" o:spid="_x0000_s1026" type="#_x0000_t32" style="position:absolute;margin-left:435.8pt;margin-top:142.55pt;width:32.75pt;height:12.7pt;flip:x;z-index:251665408;visibility:visible;mso-wrap-style:square;mso-wrap-distance-left:9pt;mso-wrap-distance-top:0;mso-wrap-distance-right:9pt;mso-wrap-distance-bottom:0;mso-position-horizontal:absolute;mso-position-horizontal-relative:text;mso-position-vertical:absolute;mso-position-vertical-relative:text" o:gfxdata="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" strokecolor="#e97132 [3205]" strokeweight="2.25pt">
+              <v:shape w14:anchorId="4C21C290" id="Straight Arrow Connector 14" o:spid="_x0000_s1026" type="#_x0000_t32" style="position:absolute;margin-left:435.8pt;margin-top:142.55pt;width:32.75pt;height:12.7pt;flip:x;z-index:251665408;visibility:visible;mso-wrap-style:square;mso-wrap-distance-left:9pt;mso-wrap-distance-top:0;mso-wrap-distance-right:9pt;mso-wrap-distance-bottom:0;mso-position-horizontal:absolute;mso-position-horizontal-relative:text;mso-position-vertical:absolute;mso-position-vertical-relative:text" o:gfxdata="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" strokecolor="#e97132 [3205]" strokeweight="2.25pt">
                 <v:stroke endarrow="block" joinstyle="miter"/>
               </v:shape>
             </w:pict>
@@ -1990,7 +1990,7 @@
           </mc:Choice>
           <mc:Fallback>
             <w:pict>
-              <v:roundrect w14:anchorId="64AB0D6E" id="Rectangle: Rounded Corners 13" o:spid="_x0000_s1026" style="position:absolute;margin-left:148.35pt;margin-top:108.3pt;width:298.9pt;height:34.35pt;z-index:251664384;visibility:visible;mso-wrap-style:square;mso-wrap-distance-left:9pt;mso-wrap-distance-top:0;mso-wrap-distance-right:9pt;mso-wrap-distance-bottom:0;mso-position-horizontal:absolute;mso-position-horizontal-relative:text;mso-position-vertical:absolute;mso-position-vertical-relative:text;v-text-anchor:middle" arcsize="10923f" o:gfxdata="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" filled="f" strokecolor="#ffc000" strokeweight="1pt">
+              <v:roundrect w14:anchorId="649B3F59" id="Rectangle: Rounded Corners 13" o:spid="_x0000_s1026" style="position:absolute;margin-left:148.35pt;margin-top:108.3pt;width:298.9pt;height:34.35pt;z-index:251664384;visibility:visible;mso-wrap-style:square;mso-wrap-distance-left:9pt;mso-wrap-distance-top:0;mso-wrap-distance-right:9pt;mso-wrap-distance-bottom:0;mso-position-horizontal:absolute;mso-position-horizontal-relative:text;mso-position-vertical:absolute;mso-position-vertical-relative:text;v-text-anchor:middle" arcsize="10923f" o:gfxdata="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" filled="f" strokecolor="#ffc000" strokeweight="1pt">
                 <v:stroke joinstyle="miter"/>
               </v:roundrect>
             </w:pict>
@@ -2062,7 +2062,7 @@
           </mc:Choice>
           <mc:Fallback>
             <w:pict>
-              <v:shape w14:anchorId="735ECAE3" id="Straight Arrow Connector 12" o:spid="_x0000_s1026" type="#_x0000_t32" style="position:absolute;margin-left:253.35pt;margin-top:46.75pt;width:51pt;height:3.6pt;flip:x;z-index:251663360;visibility:visible;mso-wrap-style:square;mso-width-percent:0;mso-height-percent:0;mso-wrap-distance-left:9pt;mso-wrap-distance-top:0;mso-wrap-distance-right:9pt;mso-wrap-distance-bottom:0;mso-position-horizontal:absolute;mso-position-horizontal-relative:text;mso-position-vertical:absolute;mso-position-vertical-relative:text;mso-width-percent:0;mso-height-percent:0;mso-width-relative:margin;mso-height-relative:margin" o:gfxdata="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" strokecolor="#e97132 [3205]" strokeweight="2.25pt">
+              <v:shape w14:anchorId="0F17011F" id="Straight Arrow Connector 12" o:spid="_x0000_s1026" type="#_x0000_t32" style="position:absolute;margin-left:253.35pt;margin-top:46.75pt;width:51pt;height:3.6pt;flip:x;z-index:251663360;visibility:visible;mso-wrap-style:square;mso-width-percent:0;mso-height-percent:0;mso-wrap-distance-left:9pt;mso-wrap-distance-top:0;mso-wrap-distance-right:9pt;mso-wrap-distance-bottom:0;mso-position-horizontal:absolute;mso-position-horizontal-relative:text;mso-position-vertical:absolute;mso-position-vertical-relative:text;mso-width-percent:0;mso-height-percent:0;mso-width-relative:margin;mso-height-relative:margin" o:gfxdata="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" strokecolor="#e97132 [3205]" strokeweight="2.25pt">
                 <v:stroke endarrow="block" joinstyle="miter"/>
               </v:shape>
             </w:pict>
@@ -2134,7 +2134,7 @@
           </mc:Choice>
           <mc:Fallback>
             <w:pict>
-              <v:shape w14:anchorId="5498292E" id="Straight Arrow Connector 11" o:spid="_x0000_s1026" type="#_x0000_t32" style="position:absolute;margin-left:69.55pt;margin-top:92.5pt;width:67.35pt;height:49.5pt;flip:x;z-index:251662336;visibility:visible;mso-wrap-style:square;mso-width-percent:0;mso-height-percent:0;mso-wrap-distance-left:9pt;mso-wrap-distance-top:0;mso-wrap-distance-right:9pt;mso-wrap-distance-bottom:0;mso-position-horizontal:absolute;mso-position-horizontal-relative:text;mso-position-vertical:absolute;mso-position-vertical-relative:text;mso-width-percent:0;mso-height-percent:0;mso-width-relative:margin;mso-height-relative:margin" o:gfxdata="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" strokecolor="#e97132 [3205]" strokeweight="2.25pt">
+              <v:shape w14:anchorId="2207DE93" id="Straight Arrow Connector 11" o:spid="_x0000_s1026" type="#_x0000_t32" style="position:absolute;margin-left:69.55pt;margin-top:92.5pt;width:67.35pt;height:49.5pt;flip:x;z-index:251662336;visibility:visible;mso-wrap-style:square;mso-width-percent:0;mso-height-percent:0;mso-wrap-distance-left:9pt;mso-wrap-distance-top:0;mso-wrap-distance-right:9pt;mso-wrap-distance-bottom:0;mso-position-horizontal:absolute;mso-position-horizontal-relative:text;mso-position-vertical:absolute;mso-position-vertical-relative:text;mso-width-percent:0;mso-height-percent:0;mso-width-relative:margin;mso-height-relative:margin" o:gfxdata="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" strokecolor="#e97132 [3205]" strokeweight="2.25pt">
                 <v:stroke endarrow="block" joinstyle="miter"/>
               </v:shape>
             </w:pict>
@@ -2311,7 +2311,7 @@
           </mc:Choice>
           <mc:Fallback>
             <w:pict>
-              <v:shape w14:anchorId="71CF0B42" id="Straight Arrow Connector 15" o:spid="_x0000_s1026" type="#_x0000_t32" style="position:absolute;margin-left:260.75pt;margin-top:37.85pt;width:69.25pt;height:19.65pt;flip:x;z-index:251666432;visibility:visible;mso-wrap-style:square;mso-wrap-distance-left:9pt;mso-wrap-distance-top:0;mso-wrap-distance-right:9pt;mso-wrap-distance-bottom:0;mso-position-horizontal:absolute;mso-position-horizontal-relative:text;mso-position-vertical:absolute;mso-position-vertical-relative:text" o:gfxdata="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" strokecolor="#e97132 [3205]" strokeweight="2.25pt">
+              <v:shape w14:anchorId="19193AEB" id="Straight Arrow Connector 15" o:spid="_x0000_s1026" type="#_x0000_t32" style="position:absolute;margin-left:260.75pt;margin-top:37.85pt;width:69.25pt;height:19.65pt;flip:x;z-index:251666432;visibility:visible;mso-wrap-style:square;mso-wrap-distance-left:9pt;mso-wrap-distance-top:0;mso-wrap-distance-right:9pt;mso-wrap-distance-bottom:0;mso-position-horizontal:absolute;mso-position-horizontal-relative:text;mso-position-vertical:absolute;mso-position-vertical-relative:text" o:gfxdata="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" strokecolor="#e97132 [3205]" strokeweight="2.25pt">
                 <v:stroke endarrow="block" joinstyle="miter"/>
               </v:shape>
             </w:pict>
@@ -2582,11 +2582,11 @@
       </w:r>
       <w:proofErr w:type="spellStart"/>
       <w:r>
-        <w:t>UpdateInventory</w:t>
+        <w:t>RevenueifSoldRemainingInventory</w:t>
       </w:r>
       <w:proofErr w:type="spellEnd"/>
       <w:r>
-        <w:t xml:space="preserve"> that:</w:t>
+        <w:t>:</w:t>
       </w:r>
     </w:p>
     <w:p>
@@ -2597,7 +2597,7 @@
         </w:numPr>
       </w:pPr>
       <w:r>
-        <w:t>Updates the Inventory Remaining for "Chocolate Cake" to 25.</w:t>
+        <w:t>Start recording macro.</w:t>
       </w:r>
     </w:p>
     <w:p>
@@ -2608,7 +2608,154 @@
         </w:numPr>
       </w:pPr>
       <w:r>
-        <w:t>Adjusts the inventory based on new sales figures entered in the Units Sold column.</w:t>
+        <w:t xml:space="preserve">Make a new column called </w:t>
+      </w:r>
+      <w:r>
+        <w:rPr>
+          <w:b/>
+          <w:bCs/>
+        </w:rPr>
+        <w:t>Revenue if Sold Remaining Inventory</w:t>
+      </w:r>
+      <w:r>
+        <w:rPr>
+          <w:b/>
+          <w:bCs/>
+        </w:rPr>
+        <w:t>.</w:t>
+      </w:r>
+    </w:p>
+    <w:p>
+      <w:pPr>
+        <w:ind w:left="1080"/>
+      </w:pPr>
+      <w:r>
+        <w:rPr>
+          <w:b/>
+          <w:bCs/>
+        </w:rPr>
+        <w:t>Entering formula</w:t>
+      </w:r>
+      <w:r>
+        <w:t xml:space="preserve"> </w:t>
+      </w:r>
+      <w:r>
+        <w:rPr>
+          <w:b/>
+          <w:bCs/>
+          <w:sz w:val="20"/>
+          <w:szCs w:val="20"/>
+        </w:rPr>
+        <w:t>=[@[Inventory Remaining]]*[@[Price per Unit]]+[@[Total Revenue]]</w:t>
+      </w:r>
+    </w:p>
+    <w:p>
+      <w:pPr>
+        <w:numPr>
+          <w:ilvl w:val="2"/>
+          <w:numId w:val="15"/>
+        </w:numPr>
+      </w:pPr>
+      <w:r>
+        <w:t xml:space="preserve">Select first cell of new column. </w:t>
+      </w:r>
+    </w:p>
+    <w:p>
+      <w:pPr>
+        <w:numPr>
+          <w:ilvl w:val="2"/>
+          <w:numId w:val="15"/>
+        </w:numPr>
+      </w:pPr>
+      <w:r>
+        <w:t>Type  = .</w:t>
+      </w:r>
+    </w:p>
+    <w:p>
+      <w:pPr>
+        <w:numPr>
+          <w:ilvl w:val="2"/>
+          <w:numId w:val="15"/>
+        </w:numPr>
+      </w:pPr>
+      <w:r>
+        <w:t xml:space="preserve">Select first cell </w:t>
+      </w:r>
+      <w:r>
+        <w:t xml:space="preserve">from Inventory Remaining </w:t>
+      </w:r>
+    </w:p>
+    <w:p>
+      <w:pPr>
+        <w:numPr>
+          <w:ilvl w:val="2"/>
+          <w:numId w:val="15"/>
+        </w:numPr>
+      </w:pPr>
+      <w:r>
+        <w:t>Type *.</w:t>
+      </w:r>
+    </w:p>
+    <w:p>
+      <w:pPr>
+        <w:numPr>
+          <w:ilvl w:val="2"/>
+          <w:numId w:val="15"/>
+        </w:numPr>
+      </w:pPr>
+      <w:r>
+        <w:t xml:space="preserve">Select first cell from Price per Unit column. </w:t>
+      </w:r>
+    </w:p>
+    <w:p>
+      <w:pPr>
+        <w:numPr>
+          <w:ilvl w:val="2"/>
+          <w:numId w:val="15"/>
+        </w:numPr>
+      </w:pPr>
+      <w:r>
+        <w:t>Type +.</w:t>
+      </w:r>
+    </w:p>
+    <w:p>
+      <w:pPr>
+        <w:numPr>
+          <w:ilvl w:val="2"/>
+          <w:numId w:val="15"/>
+        </w:numPr>
+      </w:pPr>
+      <w:r>
+        <w:t>Select first cell from Total Revenue column and press enter.</w:t>
+      </w:r>
+    </w:p>
+    <w:p>
+      <w:pPr>
+        <w:numPr>
+          <w:ilvl w:val="2"/>
+          <w:numId w:val="15"/>
+        </w:numPr>
+      </w:pPr>
+      <w:r>
+        <w:t xml:space="preserve">Stop Recording. </w:t>
+      </w:r>
+    </w:p>
+    <w:p>
+      <w:pPr>
+        <w:numPr>
+          <w:ilvl w:val="0"/>
+          <w:numId w:val="15"/>
+        </w:numPr>
+      </w:pPr>
+      <w:r>
+        <w:rPr>
+          <w:b/>
+          <w:bCs/>
+        </w:rPr>
+        <w:t>Run this macro on the second dessert dataset</w:t>
+      </w:r>
+      <w:r>
+        <w:t xml:space="preserve"> after carrying out the earlier steps on the second dataset (if the columns don’t match up then macro won’t work).</w:t>
       </w:r>
     </w:p>
     <w:p>
@@ -2758,6 +2905,7 @@
       </w:pPr>
       <w:bookmarkStart w:id="7" w:name="_Toc173423334"/>
       <w:r>
+        <w:lastRenderedPageBreak/>
         <w:t>9</w:t>
       </w:r>
       <w:r>
@@ -2871,7 +3019,6 @@
       </w:pPr>
       <w:bookmarkStart w:id="10" w:name="_Toc173423337"/>
       <w:r>
-        <w:lastRenderedPageBreak/>
         <w:t>1</w:t>
       </w:r>
       <w:r>
@@ -5390,7 +5537,7 @@
         <w:sz w:val="20"/>
       </w:rPr>
     </w:lvl>
-    <w:lvl w:ilvl="2" w:tentative="1">
+    <w:lvl w:ilvl="2">
       <w:start w:val="1"/>
       <w:numFmt w:val="bullet"/>
       <w:lvlText w:val=""/>

</xml_diff>